<commit_message>
web api modified to support spa
</commit_message>
<xml_diff>
--- a/Docs/TechnicalDesignDoc-EmployeeManagement-v1.docx
+++ b/Docs/TechnicalDesignDoc-EmployeeManagement-v1.docx
@@ -170,10 +170,6 @@
     <w:p>
       <w:pPr>
         <w:pStyle w:val="ListParagraph"/>
-        <w:numPr>
-          <w:ilvl w:val="0"/>
-          <w:numId w:val="2"/>
-        </w:numPr>
         <w:rPr>
           <w:rFonts w:ascii="Arial" w:hAnsi="Arial" w:cs="Arial"/>
         </w:rPr>
@@ -311,12 +307,2181 @@
     </w:p>
     <w:p>
       <w:pPr>
+        <w:pStyle w:val="ListParagraph"/>
+        <w:numPr>
+          <w:ilvl w:val="0"/>
+          <w:numId w:val="1"/>
+        </w:numPr>
+        <w:rPr>
+          <w:rFonts w:ascii="Arial" w:hAnsi="Arial" w:cs="Arial"/>
+        </w:rPr>
+      </w:pPr>
+      <w:r>
+        <w:rPr>
+          <w:rFonts w:ascii="Arial" w:hAnsi="Arial" w:cs="Arial"/>
+        </w:rPr>
+        <w:t>Front End will be handled by Angular 9</w:t>
+      </w:r>
+    </w:p>
+    <w:p>
+      <w:pPr>
+        <w:pStyle w:val="ListParagraph"/>
+        <w:numPr>
+          <w:ilvl w:val="0"/>
+          <w:numId w:val="1"/>
+        </w:numPr>
+        <w:rPr>
+          <w:rFonts w:ascii="Arial" w:hAnsi="Arial" w:cs="Arial"/>
+        </w:rPr>
+      </w:pPr>
+      <w:r>
+        <w:rPr>
+          <w:rFonts w:ascii="Arial" w:hAnsi="Arial" w:cs="Arial"/>
+        </w:rPr>
+        <w:t>Angular 9 will talk with REST services created using ASP.NET Web API Core. These services will intern call logical layers like Service Layer and Data Access Layer.</w:t>
+      </w:r>
+    </w:p>
+    <w:p>
+      <w:pPr>
+        <w:pStyle w:val="ListParagraph"/>
+        <w:numPr>
+          <w:ilvl w:val="0"/>
+          <w:numId w:val="1"/>
+        </w:numPr>
+        <w:rPr>
+          <w:rFonts w:ascii="Arial" w:hAnsi="Arial" w:cs="Arial"/>
+        </w:rPr>
+      </w:pPr>
+      <w:r>
+        <w:rPr>
+          <w:rFonts w:ascii="Arial" w:hAnsi="Arial" w:cs="Arial"/>
+        </w:rPr>
+        <w:t xml:space="preserve">Data Access Layer will make use of entity framework core as </w:t>
+      </w:r>
+      <w:proofErr w:type="gramStart"/>
+      <w:r>
+        <w:rPr>
+          <w:rFonts w:ascii="Arial" w:hAnsi="Arial" w:cs="Arial"/>
+        </w:rPr>
+        <w:t>a</w:t>
+      </w:r>
+      <w:proofErr w:type="gramEnd"/>
+      <w:r>
+        <w:rPr>
+          <w:rFonts w:ascii="Arial" w:hAnsi="Arial" w:cs="Arial"/>
+        </w:rPr>
+        <w:t xml:space="preserve"> ORM tool and it will talk with SQL server database</w:t>
+      </w:r>
+    </w:p>
+    <w:p>
+      <w:pPr>
+        <w:rPr>
+          <w:rFonts w:ascii="Arial" w:hAnsi="Arial" w:cs="Arial"/>
+        </w:rPr>
+      </w:pPr>
+    </w:p>
+    <w:p>
+      <w:pPr>
+        <w:rPr>
+          <w:rFonts w:ascii="Arial" w:hAnsi="Arial" w:cs="Arial"/>
+        </w:rPr>
+      </w:pPr>
+    </w:p>
+    <w:p>
+      <w:pPr>
+        <w:rPr>
+          <w:rFonts w:ascii="Arial" w:hAnsi="Arial" w:cs="Arial"/>
+        </w:rPr>
+      </w:pPr>
+    </w:p>
+    <w:p>
+      <w:pPr>
+        <w:rPr>
+          <w:rFonts w:ascii="Arial" w:hAnsi="Arial" w:cs="Arial"/>
+        </w:rPr>
+      </w:pPr>
+    </w:p>
+    <w:p>
+      <w:pPr>
+        <w:rPr>
+          <w:rFonts w:ascii="Arial" w:hAnsi="Arial" w:cs="Arial"/>
+        </w:rPr>
+      </w:pPr>
+    </w:p>
+    <w:p>
+      <w:pPr>
+        <w:pStyle w:val="ListParagraph"/>
+        <w:rPr>
+          <w:rFonts w:ascii="Arial" w:hAnsi="Arial" w:cs="Arial"/>
+        </w:rPr>
+      </w:pPr>
+      <w:r>
+        <w:rPr>
+          <w:rFonts w:ascii="Arial" w:hAnsi="Arial" w:cs="Arial"/>
+        </w:rPr>
+        <w:lastRenderedPageBreak/>
+        <w:t>System Architecture</w:t>
+      </w:r>
+    </w:p>
+    <w:p>
+      <w:pPr>
+        <w:pStyle w:val="ListParagraph"/>
+        <w:rPr>
+          <w:rFonts w:ascii="Arial" w:hAnsi="Arial" w:cs="Arial"/>
+        </w:rPr>
+      </w:pPr>
+    </w:p>
+    <w:p>
+      <w:pPr>
+        <w:rPr>
+          <w:rFonts w:ascii="Arial" w:hAnsi="Arial" w:cs="Arial"/>
+        </w:rPr>
+      </w:pPr>
+      <w:r>
+        <w:rPr>
+          <w:rFonts w:ascii="Arial" w:hAnsi="Arial" w:cs="Arial"/>
+          <w:noProof/>
+        </w:rPr>
+        <mc:AlternateContent>
+          <mc:Choice Requires="wpg">
+            <w:drawing>
+              <wp:anchor distT="0" distB="0" distL="114300" distR="114300" simplePos="0" relativeHeight="251668480" behindDoc="0" locked="0" layoutInCell="1" allowOverlap="1" wp14:anchorId="64A922D5" wp14:editId="47AA3998">
+                <wp:simplePos x="0" y="0"/>
+                <wp:positionH relativeFrom="column">
+                  <wp:posOffset>-622300</wp:posOffset>
+                </wp:positionH>
+                <wp:positionV relativeFrom="paragraph">
+                  <wp:posOffset>245745</wp:posOffset>
+                </wp:positionV>
+                <wp:extent cx="6718300" cy="1746250"/>
+                <wp:effectExtent l="0" t="0" r="25400" b="25400"/>
+                <wp:wrapNone/>
+                <wp:docPr id="21" name="Group 21"/>
+                <wp:cNvGraphicFramePr/>
+                <a:graphic xmlns:a="http://schemas.openxmlformats.org/drawingml/2006/main">
+                  <a:graphicData uri="http://schemas.microsoft.com/office/word/2010/wordprocessingGroup">
+                    <wpg:wgp>
+                      <wpg:cNvGrpSpPr/>
+                      <wpg:grpSpPr>
+                        <a:xfrm>
+                          <a:off x="0" y="0"/>
+                          <a:ext cx="6718300" cy="1746250"/>
+                          <a:chOff x="0" y="0"/>
+                          <a:chExt cx="6718300" cy="1746250"/>
+                        </a:xfrm>
+                      </wpg:grpSpPr>
+                      <wps:wsp>
+                        <wps:cNvPr id="12" name="Rectangle: Rounded Corners 12"/>
+                        <wps:cNvSpPr/>
+                        <wps:spPr>
+                          <a:xfrm>
+                            <a:off x="0" y="44450"/>
+                            <a:ext cx="1085850" cy="1701800"/>
+                          </a:xfrm>
+                          <a:prstGeom prst="roundRect">
+                            <a:avLst/>
+                          </a:prstGeom>
+                        </wps:spPr>
+                        <wps:style>
+                          <a:lnRef idx="2">
+                            <a:schemeClr val="accent1">
+                              <a:shade val="50000"/>
+                            </a:schemeClr>
+                          </a:lnRef>
+                          <a:fillRef idx="1">
+                            <a:schemeClr val="accent1"/>
+                          </a:fillRef>
+                          <a:effectRef idx="0">
+                            <a:schemeClr val="accent1"/>
+                          </a:effectRef>
+                          <a:fontRef idx="minor">
+                            <a:schemeClr val="lt1"/>
+                          </a:fontRef>
+                        </wps:style>
+                        <wps:txbx>
+                          <w:txbxContent>
+                            <w:p>
+                              <w:pPr>
+                                <w:jc w:val="center"/>
+                              </w:pPr>
+                              <w:r>
+                                <w:t>ANGULAR APP</w:t>
+                              </w:r>
+                            </w:p>
+                          </w:txbxContent>
+                        </wps:txbx>
+                        <wps:bodyPr rot="0" spcFirstLastPara="0" vertOverflow="overflow" horzOverflow="overflow" vert="horz" wrap="square" lIns="91440" tIns="45720" rIns="91440" bIns="45720" numCol="1" spcCol="0" rtlCol="0" fromWordArt="0" anchor="ctr" anchorCtr="0" forceAA="0" compatLnSpc="1">
+                          <a:prstTxWarp prst="textNoShape">
+                            <a:avLst/>
+                          </a:prstTxWarp>
+                          <a:noAutofit/>
+                        </wps:bodyPr>
+                      </wps:wsp>
+                      <wps:wsp>
+                        <wps:cNvPr id="13" name="Rectangle: Rounded Corners 13"/>
+                        <wps:cNvSpPr/>
+                        <wps:spPr>
+                          <a:xfrm>
+                            <a:off x="1892300" y="0"/>
+                            <a:ext cx="3257550" cy="1701800"/>
+                          </a:xfrm>
+                          <a:prstGeom prst="roundRect">
+                            <a:avLst/>
+                          </a:prstGeom>
+                        </wps:spPr>
+                        <wps:style>
+                          <a:lnRef idx="2">
+                            <a:schemeClr val="accent1">
+                              <a:shade val="50000"/>
+                            </a:schemeClr>
+                          </a:lnRef>
+                          <a:fillRef idx="1">
+                            <a:schemeClr val="accent1"/>
+                          </a:fillRef>
+                          <a:effectRef idx="0">
+                            <a:schemeClr val="accent1"/>
+                          </a:effectRef>
+                          <a:fontRef idx="minor">
+                            <a:schemeClr val="lt1"/>
+                          </a:fontRef>
+                        </wps:style>
+                        <wps:txbx>
+                          <w:txbxContent>
+                            <w:p>
+                              <w:pPr>
+                                <w:jc w:val="center"/>
+                              </w:pPr>
+                            </w:p>
+                          </w:txbxContent>
+                        </wps:txbx>
+                        <wps:bodyPr rot="0" spcFirstLastPara="0" vertOverflow="overflow" horzOverflow="overflow" vert="horz" wrap="square" lIns="91440" tIns="45720" rIns="91440" bIns="45720" numCol="1" spcCol="0" rtlCol="0" fromWordArt="0" anchor="ctr" anchorCtr="0" forceAA="0" compatLnSpc="1">
+                          <a:prstTxWarp prst="textNoShape">
+                            <a:avLst/>
+                          </a:prstTxWarp>
+                          <a:noAutofit/>
+                        </wps:bodyPr>
+                      </wps:wsp>
+                      <wps:wsp>
+                        <wps:cNvPr id="14" name="Rectangle 14"/>
+                        <wps:cNvSpPr/>
+                        <wps:spPr>
+                          <a:xfrm>
+                            <a:off x="2032000" y="463550"/>
+                            <a:ext cx="850900" cy="844550"/>
+                          </a:xfrm>
+                          <a:prstGeom prst="rect">
+                            <a:avLst/>
+                          </a:prstGeom>
+                          <a:solidFill>
+                            <a:schemeClr val="accent2"/>
+                          </a:solidFill>
+                        </wps:spPr>
+                        <wps:style>
+                          <a:lnRef idx="2">
+                            <a:schemeClr val="accent1">
+                              <a:shade val="50000"/>
+                            </a:schemeClr>
+                          </a:lnRef>
+                          <a:fillRef idx="1">
+                            <a:schemeClr val="accent1"/>
+                          </a:fillRef>
+                          <a:effectRef idx="0">
+                            <a:schemeClr val="accent1"/>
+                          </a:effectRef>
+                          <a:fontRef idx="minor">
+                            <a:schemeClr val="lt1"/>
+                          </a:fontRef>
+                        </wps:style>
+                        <wps:txbx>
+                          <w:txbxContent>
+                            <w:p>
+                              <w:pPr>
+                                <w:jc w:val="center"/>
+                              </w:pPr>
+                              <w:r>
+                                <w:t xml:space="preserve">REST </w:t>
+                              </w:r>
+                            </w:p>
+                            <w:p>
+                              <w:pPr>
+                                <w:jc w:val="center"/>
+                              </w:pPr>
+                              <w:r>
+                                <w:t>SERVICE</w:t>
+                              </w:r>
+                            </w:p>
+                          </w:txbxContent>
+                        </wps:txbx>
+                        <wps:bodyPr rot="0" spcFirstLastPara="0" vertOverflow="overflow" horzOverflow="overflow" vert="horz" wrap="square" lIns="91440" tIns="45720" rIns="91440" bIns="45720" numCol="1" spcCol="0" rtlCol="0" fromWordArt="0" anchor="ctr" anchorCtr="0" forceAA="0" compatLnSpc="1">
+                          <a:prstTxWarp prst="textNoShape">
+                            <a:avLst/>
+                          </a:prstTxWarp>
+                          <a:noAutofit/>
+                        </wps:bodyPr>
+                      </wps:wsp>
+                      <wps:wsp>
+                        <wps:cNvPr id="15" name="Rectangle 15"/>
+                        <wps:cNvSpPr/>
+                        <wps:spPr>
+                          <a:xfrm>
+                            <a:off x="3111500" y="495300"/>
+                            <a:ext cx="850900" cy="844550"/>
+                          </a:xfrm>
+                          <a:prstGeom prst="rect">
+                            <a:avLst/>
+                          </a:prstGeom>
+                          <a:solidFill>
+                            <a:schemeClr val="accent2"/>
+                          </a:solidFill>
+                        </wps:spPr>
+                        <wps:style>
+                          <a:lnRef idx="2">
+                            <a:schemeClr val="accent1">
+                              <a:shade val="50000"/>
+                            </a:schemeClr>
+                          </a:lnRef>
+                          <a:fillRef idx="1">
+                            <a:schemeClr val="accent1"/>
+                          </a:fillRef>
+                          <a:effectRef idx="0">
+                            <a:schemeClr val="accent1"/>
+                          </a:effectRef>
+                          <a:fontRef idx="minor">
+                            <a:schemeClr val="lt1"/>
+                          </a:fontRef>
+                        </wps:style>
+                        <wps:txbx>
+                          <w:txbxContent>
+                            <w:p>
+                              <w:pPr>
+                                <w:jc w:val="center"/>
+                              </w:pPr>
+                              <w:r>
+                                <w:t>SERVICE (Business Layer)</w:t>
+                              </w:r>
+                            </w:p>
+                          </w:txbxContent>
+                        </wps:txbx>
+                        <wps:bodyPr rot="0" spcFirstLastPara="0" vertOverflow="overflow" horzOverflow="overflow" vert="horz" wrap="square" lIns="91440" tIns="45720" rIns="91440" bIns="45720" numCol="1" spcCol="0" rtlCol="0" fromWordArt="0" anchor="ctr" anchorCtr="0" forceAA="0" compatLnSpc="1">
+                          <a:prstTxWarp prst="textNoShape">
+                            <a:avLst/>
+                          </a:prstTxWarp>
+                          <a:noAutofit/>
+                        </wps:bodyPr>
+                      </wps:wsp>
+                      <wps:wsp>
+                        <wps:cNvPr id="16" name="Rectangle 16"/>
+                        <wps:cNvSpPr/>
+                        <wps:spPr>
+                          <a:xfrm>
+                            <a:off x="4121150" y="488950"/>
+                            <a:ext cx="850900" cy="844550"/>
+                          </a:xfrm>
+                          <a:prstGeom prst="rect">
+                            <a:avLst/>
+                          </a:prstGeom>
+                          <a:solidFill>
+                            <a:schemeClr val="accent2"/>
+                          </a:solidFill>
+                        </wps:spPr>
+                        <wps:style>
+                          <a:lnRef idx="2">
+                            <a:schemeClr val="accent1">
+                              <a:shade val="50000"/>
+                            </a:schemeClr>
+                          </a:lnRef>
+                          <a:fillRef idx="1">
+                            <a:schemeClr val="accent1"/>
+                          </a:fillRef>
+                          <a:effectRef idx="0">
+                            <a:schemeClr val="accent1"/>
+                          </a:effectRef>
+                          <a:fontRef idx="minor">
+                            <a:schemeClr val="lt1"/>
+                          </a:fontRef>
+                        </wps:style>
+                        <wps:txbx>
+                          <w:txbxContent>
+                            <w:p>
+                              <w:pPr>
+                                <w:jc w:val="center"/>
+                              </w:pPr>
+                              <w:r>
+                                <w:t>Data Access Layer</w:t>
+                              </w:r>
+                            </w:p>
+                          </w:txbxContent>
+                        </wps:txbx>
+                        <wps:bodyPr rot="0" spcFirstLastPara="0" vertOverflow="overflow" horzOverflow="overflow" vert="horz" wrap="square" lIns="91440" tIns="45720" rIns="91440" bIns="45720" numCol="1" spcCol="0" rtlCol="0" fromWordArt="0" anchor="ctr" anchorCtr="0" forceAA="0" compatLnSpc="1">
+                          <a:prstTxWarp prst="textNoShape">
+                            <a:avLst/>
+                          </a:prstTxWarp>
+                          <a:noAutofit/>
+                        </wps:bodyPr>
+                      </wps:wsp>
+                      <wps:wsp>
+                        <wps:cNvPr id="17" name="Rectangle: Rounded Corners 17"/>
+                        <wps:cNvSpPr/>
+                        <wps:spPr>
+                          <a:xfrm>
+                            <a:off x="5632450" y="19050"/>
+                            <a:ext cx="1085850" cy="1701800"/>
+                          </a:xfrm>
+                          <a:prstGeom prst="roundRect">
+                            <a:avLst/>
+                          </a:prstGeom>
+                        </wps:spPr>
+                        <wps:style>
+                          <a:lnRef idx="2">
+                            <a:schemeClr val="accent1">
+                              <a:shade val="50000"/>
+                            </a:schemeClr>
+                          </a:lnRef>
+                          <a:fillRef idx="1">
+                            <a:schemeClr val="accent1"/>
+                          </a:fillRef>
+                          <a:effectRef idx="0">
+                            <a:schemeClr val="accent1"/>
+                          </a:effectRef>
+                          <a:fontRef idx="minor">
+                            <a:schemeClr val="lt1"/>
+                          </a:fontRef>
+                        </wps:style>
+                        <wps:txbx>
+                          <w:txbxContent>
+                            <w:p>
+                              <w:pPr>
+                                <w:jc w:val="center"/>
+                              </w:pPr>
+                              <w:r>
+                                <w:t>SQL Server</w:t>
+                              </w:r>
+                            </w:p>
+                          </w:txbxContent>
+                        </wps:txbx>
+                        <wps:bodyPr rot="0" spcFirstLastPara="0" vertOverflow="overflow" horzOverflow="overflow" vert="horz" wrap="square" lIns="91440" tIns="45720" rIns="91440" bIns="45720" numCol="1" spcCol="0" rtlCol="0" fromWordArt="0" anchor="ctr" anchorCtr="0" forceAA="0" compatLnSpc="1">
+                          <a:prstTxWarp prst="textNoShape">
+                            <a:avLst/>
+                          </a:prstTxWarp>
+                          <a:noAutofit/>
+                        </wps:bodyPr>
+                      </wps:wsp>
+                      <wps:wsp>
+                        <wps:cNvPr id="18" name="Cylinder 18"/>
+                        <wps:cNvSpPr/>
+                        <wps:spPr>
+                          <a:xfrm>
+                            <a:off x="5988050" y="1009650"/>
+                            <a:ext cx="425450" cy="546100"/>
+                          </a:xfrm>
+                          <a:prstGeom prst="can">
+                            <a:avLst/>
+                          </a:prstGeom>
+                          <a:solidFill>
+                            <a:schemeClr val="accent2"/>
+                          </a:solidFill>
+                        </wps:spPr>
+                        <wps:style>
+                          <a:lnRef idx="2">
+                            <a:schemeClr val="accent1">
+                              <a:shade val="50000"/>
+                            </a:schemeClr>
+                          </a:lnRef>
+                          <a:fillRef idx="1">
+                            <a:schemeClr val="accent1"/>
+                          </a:fillRef>
+                          <a:effectRef idx="0">
+                            <a:schemeClr val="accent1"/>
+                          </a:effectRef>
+                          <a:fontRef idx="minor">
+                            <a:schemeClr val="lt1"/>
+                          </a:fontRef>
+                        </wps:style>
+                        <wps:bodyPr rot="0" spcFirstLastPara="0" vertOverflow="overflow" horzOverflow="overflow" vert="horz" wrap="square" lIns="91440" tIns="45720" rIns="91440" bIns="45720" numCol="1" spcCol="0" rtlCol="0" fromWordArt="0" anchor="ctr" anchorCtr="0" forceAA="0" compatLnSpc="1">
+                          <a:prstTxWarp prst="textNoShape">
+                            <a:avLst/>
+                          </a:prstTxWarp>
+                          <a:noAutofit/>
+                        </wps:bodyPr>
+                      </wps:wsp>
+                      <wps:wsp>
+                        <wps:cNvPr id="19" name="Arrow: Left-Right 19"/>
+                        <wps:cNvSpPr/>
+                        <wps:spPr>
+                          <a:xfrm>
+                            <a:off x="1098550" y="736600"/>
+                            <a:ext cx="800100" cy="247650"/>
+                          </a:xfrm>
+                          <a:prstGeom prst="leftRightArrow">
+                            <a:avLst/>
+                          </a:prstGeom>
+                          <a:solidFill>
+                            <a:schemeClr val="accent6"/>
+                          </a:solidFill>
+                        </wps:spPr>
+                        <wps:style>
+                          <a:lnRef idx="2">
+                            <a:schemeClr val="accent1">
+                              <a:shade val="50000"/>
+                            </a:schemeClr>
+                          </a:lnRef>
+                          <a:fillRef idx="1">
+                            <a:schemeClr val="accent1"/>
+                          </a:fillRef>
+                          <a:effectRef idx="0">
+                            <a:schemeClr val="accent1"/>
+                          </a:effectRef>
+                          <a:fontRef idx="minor">
+                            <a:schemeClr val="lt1"/>
+                          </a:fontRef>
+                        </wps:style>
+                        <wps:bodyPr rot="0" spcFirstLastPara="0" vertOverflow="overflow" horzOverflow="overflow" vert="horz" wrap="square" lIns="91440" tIns="45720" rIns="91440" bIns="45720" numCol="1" spcCol="0" rtlCol="0" fromWordArt="0" anchor="ctr" anchorCtr="0" forceAA="0" compatLnSpc="1">
+                          <a:prstTxWarp prst="textNoShape">
+                            <a:avLst/>
+                          </a:prstTxWarp>
+                          <a:noAutofit/>
+                        </wps:bodyPr>
+                      </wps:wsp>
+                      <wps:wsp>
+                        <wps:cNvPr id="20" name="Arrow: Left-Right 20"/>
+                        <wps:cNvSpPr/>
+                        <wps:spPr>
+                          <a:xfrm>
+                            <a:off x="5156200" y="692150"/>
+                            <a:ext cx="476250" cy="222250"/>
+                          </a:xfrm>
+                          <a:prstGeom prst="leftRightArrow">
+                            <a:avLst/>
+                          </a:prstGeom>
+                          <a:solidFill>
+                            <a:schemeClr val="accent6"/>
+                          </a:solidFill>
+                        </wps:spPr>
+                        <wps:style>
+                          <a:lnRef idx="2">
+                            <a:schemeClr val="accent1">
+                              <a:shade val="50000"/>
+                            </a:schemeClr>
+                          </a:lnRef>
+                          <a:fillRef idx="1">
+                            <a:schemeClr val="accent1"/>
+                          </a:fillRef>
+                          <a:effectRef idx="0">
+                            <a:schemeClr val="accent1"/>
+                          </a:effectRef>
+                          <a:fontRef idx="minor">
+                            <a:schemeClr val="lt1"/>
+                          </a:fontRef>
+                        </wps:style>
+                        <wps:bodyPr rot="0" spcFirstLastPara="0" vertOverflow="overflow" horzOverflow="overflow" vert="horz" wrap="square" lIns="91440" tIns="45720" rIns="91440" bIns="45720" numCol="1" spcCol="0" rtlCol="0" fromWordArt="0" anchor="ctr" anchorCtr="0" forceAA="0" compatLnSpc="1">
+                          <a:prstTxWarp prst="textNoShape">
+                            <a:avLst/>
+                          </a:prstTxWarp>
+                          <a:noAutofit/>
+                        </wps:bodyPr>
+                      </wps:wsp>
+                    </wpg:wgp>
+                  </a:graphicData>
+                </a:graphic>
+              </wp:anchor>
+            </w:drawing>
+          </mc:Choice>
+          <mc:Fallback>
+            <w:pict>
+              <v:group w14:anchorId="64A922D5" id="Group 21" o:spid="_x0000_s1026" style="position:absolute;margin-left:-49pt;margin-top:19.35pt;width:529pt;height:137.5pt;z-index:251668480" coordsize="67183,17462" o:gfxdata="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">
+                <v:roundrect id="Rectangle: Rounded Corners 12" o:spid="_x0000_s1027" style="position:absolute;top:444;width:10858;height:17018;visibility:visible;mso-wrap-style:square;v-text-anchor:middle" arcsize="10923f" o:gfxdata="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" fillcolor="#4472c4 [3204]" strokecolor="#1f3763 [1604]" strokeweight="1pt">
+                  <v:stroke joinstyle="miter"/>
+                  <v:textbox>
+                    <w:txbxContent>
+                      <w:p>
+                        <w:pPr>
+                          <w:jc w:val="center"/>
+                        </w:pPr>
+                        <w:r>
+                          <w:t>ANGULAR APP</w:t>
+                        </w:r>
+                      </w:p>
+                    </w:txbxContent>
+                  </v:textbox>
+                </v:roundrect>
+                <v:roundrect id="Rectangle: Rounded Corners 13" o:spid="_x0000_s1028" style="position:absolute;left:18923;width:32575;height:17018;visibility:visible;mso-wrap-style:square;v-text-anchor:middle" arcsize="10923f" o:gfxdata="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" fillcolor="#4472c4 [3204]" strokecolor="#1f3763 [1604]" strokeweight="1pt">
+                  <v:stroke joinstyle="miter"/>
+                  <v:textbox>
+                    <w:txbxContent>
+                      <w:p>
+                        <w:pPr>
+                          <w:jc w:val="center"/>
+                        </w:pPr>
+                      </w:p>
+                    </w:txbxContent>
+                  </v:textbox>
+                </v:roundrect>
+                <v:rect id="Rectangle 14" o:spid="_x0000_s1029" style="position:absolute;left:20320;top:4635;width:8509;height:8446;visibility:visible;mso-wrap-style:square;v-text-anchor:middle" o:gfxdata="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" fillcolor="#ed7d31 [3205]" strokecolor="#1f3763 [1604]" strokeweight="1pt">
+                  <v:textbox>
+                    <w:txbxContent>
+                      <w:p>
+                        <w:pPr>
+                          <w:jc w:val="center"/>
+                        </w:pPr>
+                        <w:r>
+                          <w:t xml:space="preserve">REST </w:t>
+                        </w:r>
+                      </w:p>
+                      <w:p>
+                        <w:pPr>
+                          <w:jc w:val="center"/>
+                        </w:pPr>
+                        <w:r>
+                          <w:t>SERVICE</w:t>
+                        </w:r>
+                      </w:p>
+                    </w:txbxContent>
+                  </v:textbox>
+                </v:rect>
+                <v:rect id="Rectangle 15" o:spid="_x0000_s1030" style="position:absolute;left:31115;top:4953;width:8509;height:8445;visibility:visible;mso-wrap-style:square;v-text-anchor:middle" o:gfxdata="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" fillcolor="#ed7d31 [3205]" strokecolor="#1f3763 [1604]" strokeweight="1pt">
+                  <v:textbox>
+                    <w:txbxContent>
+                      <w:p>
+                        <w:pPr>
+                          <w:jc w:val="center"/>
+                        </w:pPr>
+                        <w:r>
+                          <w:t>SERVICE (Business Layer)</w:t>
+                        </w:r>
+                      </w:p>
+                    </w:txbxContent>
+                  </v:textbox>
+                </v:rect>
+                <v:rect id="Rectangle 16" o:spid="_x0000_s1031" style="position:absolute;left:41211;top:4889;width:8509;height:8446;visibility:visible;mso-wrap-style:square;v-text-anchor:middle" o:gfxdata="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" fillcolor="#ed7d31 [3205]" strokecolor="#1f3763 [1604]" strokeweight="1pt">
+                  <v:textbox>
+                    <w:txbxContent>
+                      <w:p>
+                        <w:pPr>
+                          <w:jc w:val="center"/>
+                        </w:pPr>
+                        <w:r>
+                          <w:t>Data Access Layer</w:t>
+                        </w:r>
+                      </w:p>
+                    </w:txbxContent>
+                  </v:textbox>
+                </v:rect>
+                <v:roundrect id="Rectangle: Rounded Corners 17" o:spid="_x0000_s1032" style="position:absolute;left:56324;top:190;width:10859;height:17018;visibility:visible;mso-wrap-style:square;v-text-anchor:middle" arcsize="10923f" o:gfxdata="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" fillcolor="#4472c4 [3204]" strokecolor="#1f3763 [1604]" strokeweight="1pt">
+                  <v:stroke joinstyle="miter"/>
+                  <v:textbox>
+                    <w:txbxContent>
+                      <w:p>
+                        <w:pPr>
+                          <w:jc w:val="center"/>
+                        </w:pPr>
+                        <w:r>
+                          <w:t>SQL Server</w:t>
+                        </w:r>
+                      </w:p>
+                    </w:txbxContent>
+                  </v:textbox>
+                </v:roundrect>
+                <v:shapetype id="_x0000_t22" coordsize="21600,21600" o:spt="22" adj="5400" path="m10800,qx0@1l0@2qy10800,21600,21600@2l21600@1qy10800,xem0@1qy10800@0,21600@1nfe">
+                  <v:formulas>
+                    <v:f eqn="val #0"/>
+                    <v:f eqn="prod #0 1 2"/>
+                    <v:f eqn="sum height 0 @1"/>
+                  </v:formulas>
+                  <v:path o:extrusionok="f" gradientshapeok="t" o:connecttype="custom" o:connectlocs="10800,@0;10800,0;0,10800;10800,21600;21600,10800" o:connectangles="270,270,180,90,0" textboxrect="0,@0,21600,@2"/>
+                  <v:handles>
+                    <v:h position="center,#0" yrange="0,10800"/>
+                  </v:handles>
+                  <o:complex v:ext="view"/>
+                </v:shapetype>
+                <v:shape id="Cylinder 18" o:spid="_x0000_s1033" type="#_x0000_t22" style="position:absolute;left:59880;top:10096;width:4255;height:5461;visibility:visible;mso-wrap-style:square;v-text-anchor:middle" o:gfxdata="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" adj="4207" fillcolor="#ed7d31 [3205]" strokecolor="#1f3763 [1604]" strokeweight="1pt">
+                  <v:stroke joinstyle="miter"/>
+                </v:shape>
+                <v:shapetype id="_x0000_t69" coordsize="21600,21600" o:spt="69" adj="4320,5400" path="m,10800l@0,21600@0@3@2@3@2,21600,21600,10800@2,0@2@1@0@1@0,xe">
+                  <v:stroke joinstyle="miter"/>
+                  <v:formulas>
+                    <v:f eqn="val #0"/>
+                    <v:f eqn="val #1"/>
+                    <v:f eqn="sum 21600 0 #0"/>
+                    <v:f eqn="sum 21600 0 #1"/>
+                    <v:f eqn="prod #0 #1 10800"/>
+                    <v:f eqn="sum #0 0 @4"/>
+                    <v:f eqn="sum 21600 0 @5"/>
+                  </v:formulas>
+                  <v:path o:connecttype="custom" o:connectlocs="@2,0;10800,@1;@0,0;0,10800;@0,21600;10800,@3;@2,21600;21600,10800" o:connectangles="270,270,270,180,90,90,90,0" textboxrect="@5,@1,@6,@3"/>
+                  <v:handles>
+                    <v:h position="#0,#1" xrange="0,10800" yrange="0,10800"/>
+                  </v:handles>
+                </v:shapetype>
+                <v:shape id="Arrow: Left-Right 19" o:spid="_x0000_s1034" type="#_x0000_t69" style="position:absolute;left:10985;top:7366;width:8001;height:2476;visibility:visible;mso-wrap-style:square;v-text-anchor:middle" o:gfxdata="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" adj="3343" fillcolor="#70ad47 [3209]" strokecolor="#1f3763 [1604]" strokeweight="1pt"/>
+                <v:shape id="Arrow: Left-Right 20" o:spid="_x0000_s1035" type="#_x0000_t69" style="position:absolute;left:51562;top:6921;width:4762;height:2223;visibility:visible;mso-wrap-style:square;v-text-anchor:middle" o:gfxdata="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" adj="5040" fillcolor="#70ad47 [3209]" strokecolor="#1f3763 [1604]" strokeweight="1pt"/>
+              </v:group>
+            </w:pict>
+          </mc:Fallback>
+        </mc:AlternateContent>
+      </w:r>
+      <w:r>
+        <w:rPr>
+          <w:rFonts w:ascii="Arial" w:hAnsi="Arial" w:cs="Arial"/>
+          <w:noProof/>
+        </w:rPr>
+        <mc:AlternateContent>
+          <mc:Choice Requires="wps">
+            <w:drawing>
+              <wp:anchor distT="0" distB="0" distL="114300" distR="114300" simplePos="0" relativeHeight="251667456" behindDoc="0" locked="0" layoutInCell="1" allowOverlap="1" wp14:anchorId="68704B7E" wp14:editId="370D015B">
+                <wp:simplePos x="0" y="0"/>
+                <wp:positionH relativeFrom="column">
+                  <wp:posOffset>4533900</wp:posOffset>
+                </wp:positionH>
+                <wp:positionV relativeFrom="paragraph">
+                  <wp:posOffset>918845</wp:posOffset>
+                </wp:positionV>
+                <wp:extent cx="476250" cy="222250"/>
+                <wp:effectExtent l="19050" t="19050" r="19050" b="44450"/>
+                <wp:wrapNone/>
+                <wp:docPr id="11" name="Arrow: Left-Right 11"/>
+                <wp:cNvGraphicFramePr/>
+                <a:graphic xmlns:a="http://schemas.openxmlformats.org/drawingml/2006/main">
+                  <a:graphicData uri="http://schemas.microsoft.com/office/word/2010/wordprocessingShape">
+                    <wps:wsp>
+                      <wps:cNvSpPr/>
+                      <wps:spPr>
+                        <a:xfrm>
+                          <a:off x="0" y="0"/>
+                          <a:ext cx="476250" cy="222250"/>
+                        </a:xfrm>
+                        <a:prstGeom prst="leftRightArrow">
+                          <a:avLst/>
+                        </a:prstGeom>
+                        <a:solidFill>
+                          <a:schemeClr val="accent6"/>
+                        </a:solidFill>
+                      </wps:spPr>
+                      <wps:style>
+                        <a:lnRef idx="2">
+                          <a:schemeClr val="accent1">
+                            <a:shade val="50000"/>
+                          </a:schemeClr>
+                        </a:lnRef>
+                        <a:fillRef idx="1">
+                          <a:schemeClr val="accent1"/>
+                        </a:fillRef>
+                        <a:effectRef idx="0">
+                          <a:schemeClr val="accent1"/>
+                        </a:effectRef>
+                        <a:fontRef idx="minor">
+                          <a:schemeClr val="lt1"/>
+                        </a:fontRef>
+                      </wps:style>
+                      <wps:bodyPr rot="0" spcFirstLastPara="0" vertOverflow="overflow" horzOverflow="overflow" vert="horz" wrap="square" lIns="91440" tIns="45720" rIns="91440" bIns="45720" numCol="1" spcCol="0" rtlCol="0" fromWordArt="0" anchor="ctr" anchorCtr="0" forceAA="0" compatLnSpc="1">
+                        <a:prstTxWarp prst="textNoShape">
+                          <a:avLst/>
+                        </a:prstTxWarp>
+                        <a:noAutofit/>
+                      </wps:bodyPr>
+                    </wps:wsp>
+                  </a:graphicData>
+                </a:graphic>
+                <wp14:sizeRelH relativeFrom="margin">
+                  <wp14:pctWidth>0</wp14:pctWidth>
+                </wp14:sizeRelH>
+                <wp14:sizeRelV relativeFrom="margin">
+                  <wp14:pctHeight>0</wp14:pctHeight>
+                </wp14:sizeRelV>
+              </wp:anchor>
+            </w:drawing>
+          </mc:Choice>
+          <mc:Fallback>
+            <w:pict>
+              <v:shape w14:anchorId="05BD4157" id="Arrow: Left-Right 11" o:spid="_x0000_s1026" type="#_x0000_t69" style="position:absolute;margin-left:357pt;margin-top:72.35pt;width:37.5pt;height:17.5pt;z-index:251667456;visibility:visible;mso-wrap-style:square;mso-width-percent:0;mso-height-percent:0;mso-wrap-distance-left:9pt;mso-wrap-distance-top:0;mso-wrap-distance-right:9pt;mso-wrap-distance-bottom:0;mso-position-horizontal:absolute;mso-position-horizontal-relative:text;mso-position-vertical:absolute;mso-position-vertical-relative:text;mso-width-percent:0;mso-height-percent:0;mso-width-relative:margin;mso-height-relative:margin;v-text-anchor:middle" o:gfxdata="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" adj="5040" fillcolor="#70ad47 [3209]" strokecolor="#1f3763 [1604]" strokeweight="1pt"/>
+            </w:pict>
+          </mc:Fallback>
+        </mc:AlternateContent>
+      </w:r>
+      <w:r>
+        <w:rPr>
+          <w:rFonts w:ascii="Arial" w:hAnsi="Arial" w:cs="Arial"/>
+          <w:noProof/>
+        </w:rPr>
+        <mc:AlternateContent>
+          <mc:Choice Requires="wps">
+            <w:drawing>
+              <wp:anchor distT="0" distB="0" distL="114300" distR="114300" simplePos="0" relativeHeight="251665408" behindDoc="0" locked="0" layoutInCell="1" allowOverlap="1" wp14:anchorId="08F9DF12" wp14:editId="74EF754D">
+                <wp:simplePos x="0" y="0"/>
+                <wp:positionH relativeFrom="column">
+                  <wp:posOffset>5365750</wp:posOffset>
+                </wp:positionH>
+                <wp:positionV relativeFrom="paragraph">
+                  <wp:posOffset>1236345</wp:posOffset>
+                </wp:positionV>
+                <wp:extent cx="425450" cy="546100"/>
+                <wp:effectExtent l="0" t="0" r="12700" b="25400"/>
+                <wp:wrapNone/>
+                <wp:docPr id="9" name="Cylinder 9"/>
+                <wp:cNvGraphicFramePr/>
+                <a:graphic xmlns:a="http://schemas.openxmlformats.org/drawingml/2006/main">
+                  <a:graphicData uri="http://schemas.microsoft.com/office/word/2010/wordprocessingShape">
+                    <wps:wsp>
+                      <wps:cNvSpPr/>
+                      <wps:spPr>
+                        <a:xfrm>
+                          <a:off x="0" y="0"/>
+                          <a:ext cx="425450" cy="546100"/>
+                        </a:xfrm>
+                        <a:prstGeom prst="can">
+                          <a:avLst/>
+                        </a:prstGeom>
+                        <a:solidFill>
+                          <a:schemeClr val="accent2"/>
+                        </a:solidFill>
+                      </wps:spPr>
+                      <wps:style>
+                        <a:lnRef idx="2">
+                          <a:schemeClr val="accent1">
+                            <a:shade val="50000"/>
+                          </a:schemeClr>
+                        </a:lnRef>
+                        <a:fillRef idx="1">
+                          <a:schemeClr val="accent1"/>
+                        </a:fillRef>
+                        <a:effectRef idx="0">
+                          <a:schemeClr val="accent1"/>
+                        </a:effectRef>
+                        <a:fontRef idx="minor">
+                          <a:schemeClr val="lt1"/>
+                        </a:fontRef>
+                      </wps:style>
+                      <wps:bodyPr rot="0" spcFirstLastPara="0" vertOverflow="overflow" horzOverflow="overflow" vert="horz" wrap="square" lIns="91440" tIns="45720" rIns="91440" bIns="45720" numCol="1" spcCol="0" rtlCol="0" fromWordArt="0" anchor="ctr" anchorCtr="0" forceAA="0" compatLnSpc="1">
+                        <a:prstTxWarp prst="textNoShape">
+                          <a:avLst/>
+                        </a:prstTxWarp>
+                        <a:noAutofit/>
+                      </wps:bodyPr>
+                    </wps:wsp>
+                  </a:graphicData>
+                </a:graphic>
+              </wp:anchor>
+            </w:drawing>
+          </mc:Choice>
+          <mc:Fallback>
+            <w:pict>
+              <v:shape w14:anchorId="64883100" id="Cylinder 9" o:spid="_x0000_s1026" type="#_x0000_t22" style="position:absolute;margin-left:422.5pt;margin-top:97.35pt;width:33.5pt;height:43pt;z-index:251665408;visibility:visible;mso-wrap-style:square;mso-wrap-distance-left:9pt;mso-wrap-distance-top:0;mso-wrap-distance-right:9pt;mso-wrap-distance-bottom:0;mso-position-horizontal:absolute;mso-position-horizontal-relative:text;mso-position-vertical:absolute;mso-position-vertical-relative:text;v-text-anchor:middle" o:gfxdata="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" adj="4207" fillcolor="#ed7d31 [3205]" strokecolor="#1f3763 [1604]" strokeweight="1pt">
+                <v:stroke joinstyle="miter"/>
+              </v:shape>
+            </w:pict>
+          </mc:Fallback>
+        </mc:AlternateContent>
+      </w:r>
+      <w:r>
+        <w:rPr>
+          <w:rFonts w:ascii="Arial" w:hAnsi="Arial" w:cs="Arial"/>
+          <w:noProof/>
+        </w:rPr>
+        <mc:AlternateContent>
+          <mc:Choice Requires="wps">
+            <w:drawing>
+              <wp:anchor distT="0" distB="0" distL="114300" distR="114300" simplePos="0" relativeHeight="251664384" behindDoc="0" locked="0" layoutInCell="1" allowOverlap="1" wp14:anchorId="2173FAEB" wp14:editId="796DCB3B">
+                <wp:simplePos x="0" y="0"/>
+                <wp:positionH relativeFrom="column">
+                  <wp:posOffset>5010150</wp:posOffset>
+                </wp:positionH>
+                <wp:positionV relativeFrom="paragraph">
+                  <wp:posOffset>245745</wp:posOffset>
+                </wp:positionV>
+                <wp:extent cx="1085850" cy="1701800"/>
+                <wp:effectExtent l="0" t="0" r="19050" b="12700"/>
+                <wp:wrapNone/>
+                <wp:docPr id="8" name="Rectangle: Rounded Corners 8"/>
+                <wp:cNvGraphicFramePr/>
+                <a:graphic xmlns:a="http://schemas.openxmlformats.org/drawingml/2006/main">
+                  <a:graphicData uri="http://schemas.microsoft.com/office/word/2010/wordprocessingShape">
+                    <wps:wsp>
+                      <wps:cNvSpPr/>
+                      <wps:spPr>
+                        <a:xfrm>
+                          <a:off x="0" y="0"/>
+                          <a:ext cx="1085850" cy="1701800"/>
+                        </a:xfrm>
+                        <a:prstGeom prst="roundRect">
+                          <a:avLst/>
+                        </a:prstGeom>
+                      </wps:spPr>
+                      <wps:style>
+                        <a:lnRef idx="2">
+                          <a:schemeClr val="accent1">
+                            <a:shade val="50000"/>
+                          </a:schemeClr>
+                        </a:lnRef>
+                        <a:fillRef idx="1">
+                          <a:schemeClr val="accent1"/>
+                        </a:fillRef>
+                        <a:effectRef idx="0">
+                          <a:schemeClr val="accent1"/>
+                        </a:effectRef>
+                        <a:fontRef idx="minor">
+                          <a:schemeClr val="lt1"/>
+                        </a:fontRef>
+                      </wps:style>
+                      <wps:txbx>
+                        <w:txbxContent>
+                          <w:p>
+                            <w:pPr>
+                              <w:jc w:val="center"/>
+                            </w:pPr>
+                            <w:r>
+                              <w:t>SQL Server</w:t>
+                            </w:r>
+                          </w:p>
+                        </w:txbxContent>
+                      </wps:txbx>
+                      <wps:bodyPr rot="0" spcFirstLastPara="0" vertOverflow="overflow" horzOverflow="overflow" vert="horz" wrap="square" lIns="91440" tIns="45720" rIns="91440" bIns="45720" numCol="1" spcCol="0" rtlCol="0" fromWordArt="0" anchor="ctr" anchorCtr="0" forceAA="0" compatLnSpc="1">
+                        <a:prstTxWarp prst="textNoShape">
+                          <a:avLst/>
+                        </a:prstTxWarp>
+                        <a:noAutofit/>
+                      </wps:bodyPr>
+                    </wps:wsp>
+                  </a:graphicData>
+                </a:graphic>
+              </wp:anchor>
+            </w:drawing>
+          </mc:Choice>
+          <mc:Fallback>
+            <w:pict>
+              <v:roundrect w14:anchorId="2173FAEB" id="Rectangle: Rounded Corners 8" o:spid="_x0000_s1036" style="position:absolute;margin-left:394.5pt;margin-top:19.35pt;width:85.5pt;height:134pt;z-index:251664384;visibility:visible;mso-wrap-style:square;mso-wrap-distance-left:9pt;mso-wrap-distance-top:0;mso-wrap-distance-right:9pt;mso-wrap-distance-bottom:0;mso-position-horizontal:absolute;mso-position-horizontal-relative:text;mso-position-vertical:absolute;mso-position-vertical-relative:text;v-text-anchor:middle" arcsize="10923f" o:gfxdata="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" fillcolor="#4472c4 [3204]" strokecolor="#1f3763 [1604]" strokeweight="1pt">
+                <v:stroke joinstyle="miter"/>
+                <v:textbox>
+                  <w:txbxContent>
+                    <w:p>
+                      <w:pPr>
+                        <w:jc w:val="center"/>
+                      </w:pPr>
+                      <w:r>
+                        <w:t>SQL Server</w:t>
+                      </w:r>
+                    </w:p>
+                  </w:txbxContent>
+                </v:textbox>
+              </v:roundrect>
+            </w:pict>
+          </mc:Fallback>
+        </mc:AlternateContent>
+      </w:r>
+      <w:r>
+        <w:rPr>
+          <w:rFonts w:ascii="Arial" w:hAnsi="Arial" w:cs="Arial"/>
+          <w:noProof/>
+        </w:rPr>
+        <mc:AlternateContent>
+          <mc:Choice Requires="wps">
+            <w:drawing>
+              <wp:anchor distT="0" distB="0" distL="114300" distR="114300" simplePos="0" relativeHeight="251660288" behindDoc="0" locked="0" layoutInCell="1" allowOverlap="1" wp14:anchorId="041A89AD" wp14:editId="0920736A">
+                <wp:simplePos x="0" y="0"/>
+                <wp:positionH relativeFrom="column">
+                  <wp:posOffset>1270000</wp:posOffset>
+                </wp:positionH>
+                <wp:positionV relativeFrom="paragraph">
+                  <wp:posOffset>224790</wp:posOffset>
+                </wp:positionV>
+                <wp:extent cx="3257550" cy="1701800"/>
+                <wp:effectExtent l="0" t="0" r="19050" b="12700"/>
+                <wp:wrapNone/>
+                <wp:docPr id="3" name="Rectangle: Rounded Corners 3"/>
+                <wp:cNvGraphicFramePr/>
+                <a:graphic xmlns:a="http://schemas.openxmlformats.org/drawingml/2006/main">
+                  <a:graphicData uri="http://schemas.microsoft.com/office/word/2010/wordprocessingShape">
+                    <wps:wsp>
+                      <wps:cNvSpPr/>
+                      <wps:spPr>
+                        <a:xfrm>
+                          <a:off x="0" y="0"/>
+                          <a:ext cx="3257550" cy="1701800"/>
+                        </a:xfrm>
+                        <a:prstGeom prst="roundRect">
+                          <a:avLst/>
+                        </a:prstGeom>
+                      </wps:spPr>
+                      <wps:style>
+                        <a:lnRef idx="2">
+                          <a:schemeClr val="accent1">
+                            <a:shade val="50000"/>
+                          </a:schemeClr>
+                        </a:lnRef>
+                        <a:fillRef idx="1">
+                          <a:schemeClr val="accent1"/>
+                        </a:fillRef>
+                        <a:effectRef idx="0">
+                          <a:schemeClr val="accent1"/>
+                        </a:effectRef>
+                        <a:fontRef idx="minor">
+                          <a:schemeClr val="lt1"/>
+                        </a:fontRef>
+                      </wps:style>
+                      <wps:txbx>
+                        <w:txbxContent>
+                          <w:p>
+                            <w:pPr>
+                              <w:jc w:val="center"/>
+                            </w:pPr>
+                          </w:p>
+                        </w:txbxContent>
+                      </wps:txbx>
+                      <wps:bodyPr rot="0" spcFirstLastPara="0" vertOverflow="overflow" horzOverflow="overflow" vert="horz" wrap="square" lIns="91440" tIns="45720" rIns="91440" bIns="45720" numCol="1" spcCol="0" rtlCol="0" fromWordArt="0" anchor="ctr" anchorCtr="0" forceAA="0" compatLnSpc="1">
+                        <a:prstTxWarp prst="textNoShape">
+                          <a:avLst/>
+                        </a:prstTxWarp>
+                        <a:noAutofit/>
+                      </wps:bodyPr>
+                    </wps:wsp>
+                  </a:graphicData>
+                </a:graphic>
+                <wp14:sizeRelH relativeFrom="margin">
+                  <wp14:pctWidth>0</wp14:pctWidth>
+                </wp14:sizeRelH>
+              </wp:anchor>
+            </w:drawing>
+          </mc:Choice>
+          <mc:Fallback>
+            <w:pict>
+              <v:roundrect w14:anchorId="041A89AD" id="Rectangle: Rounded Corners 3" o:spid="_x0000_s1037" style="position:absolute;margin-left:100pt;margin-top:17.7pt;width:256.5pt;height:134pt;z-index:251660288;visibility:visible;mso-wrap-style:square;mso-width-percent:0;mso-wrap-distance-left:9pt;mso-wrap-distance-top:0;mso-wrap-distance-right:9pt;mso-wrap-distance-bottom:0;mso-position-horizontal:absolute;mso-position-horizontal-relative:text;mso-position-vertical:absolute;mso-position-vertical-relative:text;mso-width-percent:0;mso-width-relative:margin;v-text-anchor:middle" arcsize="10923f" o:gfxdata="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" fillcolor="#4472c4 [3204]" strokecolor="#1f3763 [1604]" strokeweight="1pt">
+                <v:stroke joinstyle="miter"/>
+                <v:textbox>
+                  <w:txbxContent>
+                    <w:p>
+                      <w:pPr>
+                        <w:jc w:val="center"/>
+                      </w:pPr>
+                    </w:p>
+                  </w:txbxContent>
+                </v:textbox>
+              </v:roundrect>
+            </w:pict>
+          </mc:Fallback>
+        </mc:AlternateContent>
+      </w:r>
+      <w:r>
+        <w:rPr>
+          <w:rFonts w:ascii="Arial" w:hAnsi="Arial" w:cs="Arial"/>
+          <w:noProof/>
+        </w:rPr>
+        <mc:AlternateContent>
+          <mc:Choice Requires="wps">
+            <w:drawing>
+              <wp:anchor distT="0" distB="0" distL="114300" distR="114300" simplePos="0" relativeHeight="251666432" behindDoc="0" locked="0" layoutInCell="1" allowOverlap="1" wp14:anchorId="3CF85A83" wp14:editId="1EB5257D">
+                <wp:simplePos x="0" y="0"/>
+                <wp:positionH relativeFrom="column">
+                  <wp:posOffset>476250</wp:posOffset>
+                </wp:positionH>
+                <wp:positionV relativeFrom="paragraph">
+                  <wp:posOffset>963295</wp:posOffset>
+                </wp:positionV>
+                <wp:extent cx="800100" cy="247650"/>
+                <wp:effectExtent l="19050" t="19050" r="19050" b="38100"/>
+                <wp:wrapNone/>
+                <wp:docPr id="10" name="Arrow: Left-Right 10"/>
+                <wp:cNvGraphicFramePr/>
+                <a:graphic xmlns:a="http://schemas.openxmlformats.org/drawingml/2006/main">
+                  <a:graphicData uri="http://schemas.microsoft.com/office/word/2010/wordprocessingShape">
+                    <wps:wsp>
+                      <wps:cNvSpPr/>
+                      <wps:spPr>
+                        <a:xfrm>
+                          <a:off x="0" y="0"/>
+                          <a:ext cx="800100" cy="247650"/>
+                        </a:xfrm>
+                        <a:prstGeom prst="leftRightArrow">
+                          <a:avLst/>
+                        </a:prstGeom>
+                        <a:solidFill>
+                          <a:schemeClr val="accent6"/>
+                        </a:solidFill>
+                      </wps:spPr>
+                      <wps:style>
+                        <a:lnRef idx="2">
+                          <a:schemeClr val="accent1">
+                            <a:shade val="50000"/>
+                          </a:schemeClr>
+                        </a:lnRef>
+                        <a:fillRef idx="1">
+                          <a:schemeClr val="accent1"/>
+                        </a:fillRef>
+                        <a:effectRef idx="0">
+                          <a:schemeClr val="accent1"/>
+                        </a:effectRef>
+                        <a:fontRef idx="minor">
+                          <a:schemeClr val="lt1"/>
+                        </a:fontRef>
+                      </wps:style>
+                      <wps:bodyPr rot="0" spcFirstLastPara="0" vertOverflow="overflow" horzOverflow="overflow" vert="horz" wrap="square" lIns="91440" tIns="45720" rIns="91440" bIns="45720" numCol="1" spcCol="0" rtlCol="0" fromWordArt="0" anchor="ctr" anchorCtr="0" forceAA="0" compatLnSpc="1">
+                        <a:prstTxWarp prst="textNoShape">
+                          <a:avLst/>
+                        </a:prstTxWarp>
+                        <a:noAutofit/>
+                      </wps:bodyPr>
+                    </wps:wsp>
+                  </a:graphicData>
+                </a:graphic>
+                <wp14:sizeRelH relativeFrom="margin">
+                  <wp14:pctWidth>0</wp14:pctWidth>
+                </wp14:sizeRelH>
+                <wp14:sizeRelV relativeFrom="margin">
+                  <wp14:pctHeight>0</wp14:pctHeight>
+                </wp14:sizeRelV>
+              </wp:anchor>
+            </w:drawing>
+          </mc:Choice>
+          <mc:Fallback>
+            <w:pict>
+              <v:shape w14:anchorId="0F3E977C" id="Arrow: Left-Right 10" o:spid="_x0000_s1026" type="#_x0000_t69" style="position:absolute;margin-left:37.5pt;margin-top:75.85pt;width:63pt;height:19.5pt;z-index:251666432;visibility:visible;mso-wrap-style:square;mso-width-percent:0;mso-height-percent:0;mso-wrap-distance-left:9pt;mso-wrap-distance-top:0;mso-wrap-distance-right:9pt;mso-wrap-distance-bottom:0;mso-position-horizontal:absolute;mso-position-horizontal-relative:text;mso-position-vertical:absolute;mso-position-vertical-relative:text;mso-width-percent:0;mso-height-percent:0;mso-width-relative:margin;mso-height-relative:margin;v-text-anchor:middle" o:gfxdata="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" adj="3343" fillcolor="#70ad47 [3209]" strokecolor="#1f3763 [1604]" strokeweight="1pt"/>
+            </w:pict>
+          </mc:Fallback>
+        </mc:AlternateContent>
+      </w:r>
+      <w:r>
+        <w:rPr>
+          <w:rFonts w:ascii="Arial" w:hAnsi="Arial" w:cs="Arial"/>
+          <w:noProof/>
+        </w:rPr>
+        <mc:AlternateContent>
+          <mc:Choice Requires="wps">
+            <w:drawing>
+              <wp:anchor distT="0" distB="0" distL="114300" distR="114300" simplePos="0" relativeHeight="251659264" behindDoc="0" locked="0" layoutInCell="1" allowOverlap="1" wp14:anchorId="266BF458" wp14:editId="168995D5">
+                <wp:simplePos x="0" y="0"/>
+                <wp:positionH relativeFrom="column">
+                  <wp:posOffset>-622300</wp:posOffset>
+                </wp:positionH>
+                <wp:positionV relativeFrom="paragraph">
+                  <wp:posOffset>269240</wp:posOffset>
+                </wp:positionV>
+                <wp:extent cx="1085850" cy="1701800"/>
+                <wp:effectExtent l="0" t="0" r="19050" b="12700"/>
+                <wp:wrapNone/>
+                <wp:docPr id="2" name="Rectangle: Rounded Corners 2"/>
+                <wp:cNvGraphicFramePr/>
+                <a:graphic xmlns:a="http://schemas.openxmlformats.org/drawingml/2006/main">
+                  <a:graphicData uri="http://schemas.microsoft.com/office/word/2010/wordprocessingShape">
+                    <wps:wsp>
+                      <wps:cNvSpPr/>
+                      <wps:spPr>
+                        <a:xfrm>
+                          <a:off x="0" y="0"/>
+                          <a:ext cx="1085850" cy="1701800"/>
+                        </a:xfrm>
+                        <a:prstGeom prst="roundRect">
+                          <a:avLst/>
+                        </a:prstGeom>
+                      </wps:spPr>
+                      <wps:style>
+                        <a:lnRef idx="2">
+                          <a:schemeClr val="accent1">
+                            <a:shade val="50000"/>
+                          </a:schemeClr>
+                        </a:lnRef>
+                        <a:fillRef idx="1">
+                          <a:schemeClr val="accent1"/>
+                        </a:fillRef>
+                        <a:effectRef idx="0">
+                          <a:schemeClr val="accent1"/>
+                        </a:effectRef>
+                        <a:fontRef idx="minor">
+                          <a:schemeClr val="lt1"/>
+                        </a:fontRef>
+                      </wps:style>
+                      <wps:txbx>
+                        <w:txbxContent>
+                          <w:p>
+                            <w:pPr>
+                              <w:jc w:val="center"/>
+                            </w:pPr>
+                            <w:r>
+                              <w:t>ANGULAR APP</w:t>
+                            </w:r>
+                          </w:p>
+                        </w:txbxContent>
+                      </wps:txbx>
+                      <wps:bodyPr rot="0" spcFirstLastPara="0" vertOverflow="overflow" horzOverflow="overflow" vert="horz" wrap="square" lIns="91440" tIns="45720" rIns="91440" bIns="45720" numCol="1" spcCol="0" rtlCol="0" fromWordArt="0" anchor="ctr" anchorCtr="0" forceAA="0" compatLnSpc="1">
+                        <a:prstTxWarp prst="textNoShape">
+                          <a:avLst/>
+                        </a:prstTxWarp>
+                        <a:noAutofit/>
+                      </wps:bodyPr>
+                    </wps:wsp>
+                  </a:graphicData>
+                </a:graphic>
+              </wp:anchor>
+            </w:drawing>
+          </mc:Choice>
+          <mc:Fallback>
+            <w:pict>
+              <v:roundrect w14:anchorId="266BF458" id="Rectangle: Rounded Corners 2" o:spid="_x0000_s1038" style="position:absolute;margin-left:-49pt;margin-top:21.2pt;width:85.5pt;height:134pt;z-index:251659264;visibility:visible;mso-wrap-style:square;mso-wrap-distance-left:9pt;mso-wrap-distance-top:0;mso-wrap-distance-right:9pt;mso-wrap-distance-bottom:0;mso-position-horizontal:absolute;mso-position-horizontal-relative:text;mso-position-vertical:absolute;mso-position-vertical-relative:text;v-text-anchor:middle" arcsize="10923f" o:gfxdata="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" fillcolor="#4472c4 [3204]" strokecolor="#1f3763 [1604]" strokeweight="1pt">
+                <v:stroke joinstyle="miter"/>
+                <v:textbox>
+                  <w:txbxContent>
+                    <w:p>
+                      <w:pPr>
+                        <w:jc w:val="center"/>
+                      </w:pPr>
+                      <w:r>
+                        <w:t>ANGULAR APP</w:t>
+                      </w:r>
+                    </w:p>
+                  </w:txbxContent>
+                </v:textbox>
+              </v:roundrect>
+            </w:pict>
+          </mc:Fallback>
+        </mc:AlternateContent>
+      </w:r>
+      <w:r>
+        <w:rPr>
+          <w:rFonts w:ascii="Arial" w:hAnsi="Arial" w:cs="Arial"/>
+          <w:noProof/>
+        </w:rPr>
+        <mc:AlternateContent>
+          <mc:Choice Requires="wps">
+            <w:drawing>
+              <wp:anchor distT="0" distB="0" distL="114300" distR="114300" simplePos="0" relativeHeight="251663360" behindDoc="0" locked="0" layoutInCell="1" allowOverlap="1" wp14:anchorId="3745D942" wp14:editId="0DAC7A64">
+                <wp:simplePos x="0" y="0"/>
+                <wp:positionH relativeFrom="column">
+                  <wp:posOffset>3498850</wp:posOffset>
+                </wp:positionH>
+                <wp:positionV relativeFrom="paragraph">
+                  <wp:posOffset>713740</wp:posOffset>
+                </wp:positionV>
+                <wp:extent cx="850900" cy="844550"/>
+                <wp:effectExtent l="0" t="0" r="25400" b="12700"/>
+                <wp:wrapNone/>
+                <wp:docPr id="7" name="Rectangle 7"/>
+                <wp:cNvGraphicFramePr/>
+                <a:graphic xmlns:a="http://schemas.openxmlformats.org/drawingml/2006/main">
+                  <a:graphicData uri="http://schemas.microsoft.com/office/word/2010/wordprocessingShape">
+                    <wps:wsp>
+                      <wps:cNvSpPr/>
+                      <wps:spPr>
+                        <a:xfrm>
+                          <a:off x="0" y="0"/>
+                          <a:ext cx="850900" cy="844550"/>
+                        </a:xfrm>
+                        <a:prstGeom prst="rect">
+                          <a:avLst/>
+                        </a:prstGeom>
+                        <a:solidFill>
+                          <a:schemeClr val="accent2"/>
+                        </a:solidFill>
+                      </wps:spPr>
+                      <wps:style>
+                        <a:lnRef idx="2">
+                          <a:schemeClr val="accent1">
+                            <a:shade val="50000"/>
+                          </a:schemeClr>
+                        </a:lnRef>
+                        <a:fillRef idx="1">
+                          <a:schemeClr val="accent1"/>
+                        </a:fillRef>
+                        <a:effectRef idx="0">
+                          <a:schemeClr val="accent1"/>
+                        </a:effectRef>
+                        <a:fontRef idx="minor">
+                          <a:schemeClr val="lt1"/>
+                        </a:fontRef>
+                      </wps:style>
+                      <wps:txbx>
+                        <w:txbxContent>
+                          <w:p>
+                            <w:pPr>
+                              <w:jc w:val="center"/>
+                            </w:pPr>
+                            <w:r>
+                              <w:t>Data Access Layer</w:t>
+                            </w:r>
+                          </w:p>
+                        </w:txbxContent>
+                      </wps:txbx>
+                      <wps:bodyPr rot="0" spcFirstLastPara="0" vertOverflow="overflow" horzOverflow="overflow" vert="horz" wrap="square" lIns="91440" tIns="45720" rIns="91440" bIns="45720" numCol="1" spcCol="0" rtlCol="0" fromWordArt="0" anchor="ctr" anchorCtr="0" forceAA="0" compatLnSpc="1">
+                        <a:prstTxWarp prst="textNoShape">
+                          <a:avLst/>
+                        </a:prstTxWarp>
+                        <a:noAutofit/>
+                      </wps:bodyPr>
+                    </wps:wsp>
+                  </a:graphicData>
+                </a:graphic>
+              </wp:anchor>
+            </w:drawing>
+          </mc:Choice>
+          <mc:Fallback>
+            <w:pict>
+              <v:rect w14:anchorId="3745D942" id="Rectangle 7" o:spid="_x0000_s1039" style="position:absolute;margin-left:275.5pt;margin-top:56.2pt;width:67pt;height:66.5pt;z-index:251663360;visibility:visible;mso-wrap-style:square;mso-wrap-distance-left:9pt;mso-wrap-distance-top:0;mso-wrap-distance-right:9pt;mso-wrap-distance-bottom:0;mso-position-horizontal:absolute;mso-position-horizontal-relative:text;mso-position-vertical:absolute;mso-position-vertical-relative:text;v-text-anchor:middle" o:gfxdata="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" fillcolor="#ed7d31 [3205]" strokecolor="#1f3763 [1604]" strokeweight="1pt">
+                <v:textbox>
+                  <w:txbxContent>
+                    <w:p>
+                      <w:pPr>
+                        <w:jc w:val="center"/>
+                      </w:pPr>
+                      <w:r>
+                        <w:t>Data Access Layer</w:t>
+                      </w:r>
+                    </w:p>
+                  </w:txbxContent>
+                </v:textbox>
+              </v:rect>
+            </w:pict>
+          </mc:Fallback>
+        </mc:AlternateContent>
+      </w:r>
+      <w:r>
+        <w:rPr>
+          <w:rFonts w:ascii="Arial" w:hAnsi="Arial" w:cs="Arial"/>
+          <w:noProof/>
+        </w:rPr>
+        <mc:AlternateContent>
+          <mc:Choice Requires="wps">
+            <w:drawing>
+              <wp:anchor distT="0" distB="0" distL="114300" distR="114300" simplePos="0" relativeHeight="251662336" behindDoc="0" locked="0" layoutInCell="1" allowOverlap="1" wp14:anchorId="2CE017C2" wp14:editId="2BFC479E">
+                <wp:simplePos x="0" y="0"/>
+                <wp:positionH relativeFrom="column">
+                  <wp:posOffset>2489200</wp:posOffset>
+                </wp:positionH>
+                <wp:positionV relativeFrom="paragraph">
+                  <wp:posOffset>720090</wp:posOffset>
+                </wp:positionV>
+                <wp:extent cx="850900" cy="844550"/>
+                <wp:effectExtent l="0" t="0" r="25400" b="12700"/>
+                <wp:wrapNone/>
+                <wp:docPr id="5" name="Rectangle 5"/>
+                <wp:cNvGraphicFramePr/>
+                <a:graphic xmlns:a="http://schemas.openxmlformats.org/drawingml/2006/main">
+                  <a:graphicData uri="http://schemas.microsoft.com/office/word/2010/wordprocessingShape">
+                    <wps:wsp>
+                      <wps:cNvSpPr/>
+                      <wps:spPr>
+                        <a:xfrm>
+                          <a:off x="0" y="0"/>
+                          <a:ext cx="850900" cy="844550"/>
+                        </a:xfrm>
+                        <a:prstGeom prst="rect">
+                          <a:avLst/>
+                        </a:prstGeom>
+                        <a:solidFill>
+                          <a:schemeClr val="accent2"/>
+                        </a:solidFill>
+                      </wps:spPr>
+                      <wps:style>
+                        <a:lnRef idx="2">
+                          <a:schemeClr val="accent1">
+                            <a:shade val="50000"/>
+                          </a:schemeClr>
+                        </a:lnRef>
+                        <a:fillRef idx="1">
+                          <a:schemeClr val="accent1"/>
+                        </a:fillRef>
+                        <a:effectRef idx="0">
+                          <a:schemeClr val="accent1"/>
+                        </a:effectRef>
+                        <a:fontRef idx="minor">
+                          <a:schemeClr val="lt1"/>
+                        </a:fontRef>
+                      </wps:style>
+                      <wps:txbx>
+                        <w:txbxContent>
+                          <w:p>
+                            <w:pPr>
+                              <w:jc w:val="center"/>
+                            </w:pPr>
+                            <w:r>
+                              <w:t>SERVICE (Business Layer)</w:t>
+                            </w:r>
+                          </w:p>
+                        </w:txbxContent>
+                      </wps:txbx>
+                      <wps:bodyPr rot="0" spcFirstLastPara="0" vertOverflow="overflow" horzOverflow="overflow" vert="horz" wrap="square" lIns="91440" tIns="45720" rIns="91440" bIns="45720" numCol="1" spcCol="0" rtlCol="0" fromWordArt="0" anchor="ctr" anchorCtr="0" forceAA="0" compatLnSpc="1">
+                        <a:prstTxWarp prst="textNoShape">
+                          <a:avLst/>
+                        </a:prstTxWarp>
+                        <a:noAutofit/>
+                      </wps:bodyPr>
+                    </wps:wsp>
+                  </a:graphicData>
+                </a:graphic>
+              </wp:anchor>
+            </w:drawing>
+          </mc:Choice>
+          <mc:Fallback>
+            <w:pict>
+              <v:rect w14:anchorId="2CE017C2" id="Rectangle 5" o:spid="_x0000_s1040" style="position:absolute;margin-left:196pt;margin-top:56.7pt;width:67pt;height:66.5pt;z-index:251662336;visibility:visible;mso-wrap-style:square;mso-wrap-distance-left:9pt;mso-wrap-distance-top:0;mso-wrap-distance-right:9pt;mso-wrap-distance-bottom:0;mso-position-horizontal:absolute;mso-position-horizontal-relative:text;mso-position-vertical:absolute;mso-position-vertical-relative:text;v-text-anchor:middle" o:gfxdata="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" fillcolor="#ed7d31 [3205]" strokecolor="#1f3763 [1604]" strokeweight="1pt">
+                <v:textbox>
+                  <w:txbxContent>
+                    <w:p>
+                      <w:pPr>
+                        <w:jc w:val="center"/>
+                      </w:pPr>
+                      <w:r>
+                        <w:t>SERVICE (Business Layer)</w:t>
+                      </w:r>
+                    </w:p>
+                  </w:txbxContent>
+                </v:textbox>
+              </v:rect>
+            </w:pict>
+          </mc:Fallback>
+        </mc:AlternateContent>
+      </w:r>
+      <w:r>
+        <w:rPr>
+          <w:rFonts w:ascii="Arial" w:hAnsi="Arial" w:cs="Arial"/>
+          <w:noProof/>
+        </w:rPr>
+        <mc:AlternateContent>
+          <mc:Choice Requires="wps">
+            <w:drawing>
+              <wp:anchor distT="0" distB="0" distL="114300" distR="114300" simplePos="0" relativeHeight="251661312" behindDoc="0" locked="0" layoutInCell="1" allowOverlap="1" wp14:anchorId="08543F96" wp14:editId="23180009">
+                <wp:simplePos x="0" y="0"/>
+                <wp:positionH relativeFrom="column">
+                  <wp:posOffset>1409700</wp:posOffset>
+                </wp:positionH>
+                <wp:positionV relativeFrom="paragraph">
+                  <wp:posOffset>688340</wp:posOffset>
+                </wp:positionV>
+                <wp:extent cx="850900" cy="844550"/>
+                <wp:effectExtent l="0" t="0" r="25400" b="12700"/>
+                <wp:wrapNone/>
+                <wp:docPr id="4" name="Rectangle 4"/>
+                <wp:cNvGraphicFramePr/>
+                <a:graphic xmlns:a="http://schemas.openxmlformats.org/drawingml/2006/main">
+                  <a:graphicData uri="http://schemas.microsoft.com/office/word/2010/wordprocessingShape">
+                    <wps:wsp>
+                      <wps:cNvSpPr/>
+                      <wps:spPr>
+                        <a:xfrm>
+                          <a:off x="0" y="0"/>
+                          <a:ext cx="850900" cy="844550"/>
+                        </a:xfrm>
+                        <a:prstGeom prst="rect">
+                          <a:avLst/>
+                        </a:prstGeom>
+                        <a:solidFill>
+                          <a:schemeClr val="accent2"/>
+                        </a:solidFill>
+                      </wps:spPr>
+                      <wps:style>
+                        <a:lnRef idx="2">
+                          <a:schemeClr val="accent1">
+                            <a:shade val="50000"/>
+                          </a:schemeClr>
+                        </a:lnRef>
+                        <a:fillRef idx="1">
+                          <a:schemeClr val="accent1"/>
+                        </a:fillRef>
+                        <a:effectRef idx="0">
+                          <a:schemeClr val="accent1"/>
+                        </a:effectRef>
+                        <a:fontRef idx="minor">
+                          <a:schemeClr val="lt1"/>
+                        </a:fontRef>
+                      </wps:style>
+                      <wps:txbx>
+                        <w:txbxContent>
+                          <w:p>
+                            <w:pPr>
+                              <w:jc w:val="center"/>
+                            </w:pPr>
+                            <w:r>
+                              <w:t xml:space="preserve">REST </w:t>
+                            </w:r>
+                          </w:p>
+                          <w:p>
+                            <w:pPr>
+                              <w:jc w:val="center"/>
+                            </w:pPr>
+                            <w:r>
+                              <w:t>SERVICE</w:t>
+                            </w:r>
+                          </w:p>
+                        </w:txbxContent>
+                      </wps:txbx>
+                      <wps:bodyPr rot="0" spcFirstLastPara="0" vertOverflow="overflow" horzOverflow="overflow" vert="horz" wrap="square" lIns="91440" tIns="45720" rIns="91440" bIns="45720" numCol="1" spcCol="0" rtlCol="0" fromWordArt="0" anchor="ctr" anchorCtr="0" forceAA="0" compatLnSpc="1">
+                        <a:prstTxWarp prst="textNoShape">
+                          <a:avLst/>
+                        </a:prstTxWarp>
+                        <a:noAutofit/>
+                      </wps:bodyPr>
+                    </wps:wsp>
+                  </a:graphicData>
+                </a:graphic>
+              </wp:anchor>
+            </w:drawing>
+          </mc:Choice>
+          <mc:Fallback>
+            <w:pict>
+              <v:rect w14:anchorId="08543F96" id="Rectangle 4" o:spid="_x0000_s1041" style="position:absolute;margin-left:111pt;margin-top:54.2pt;width:67pt;height:66.5pt;z-index:251661312;visibility:visible;mso-wrap-style:square;mso-wrap-distance-left:9pt;mso-wrap-distance-top:0;mso-wrap-distance-right:9pt;mso-wrap-distance-bottom:0;mso-position-horizontal:absolute;mso-position-horizontal-relative:text;mso-position-vertical:absolute;mso-position-vertical-relative:text;v-text-anchor:middle" o:gfxdata="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" fillcolor="#ed7d31 [3205]" strokecolor="#1f3763 [1604]" strokeweight="1pt">
+                <v:textbox>
+                  <w:txbxContent>
+                    <w:p>
+                      <w:pPr>
+                        <w:jc w:val="center"/>
+                      </w:pPr>
+                      <w:r>
+                        <w:t xml:space="preserve">REST </w:t>
+                      </w:r>
+                    </w:p>
+                    <w:p>
+                      <w:pPr>
+                        <w:jc w:val="center"/>
+                      </w:pPr>
+                      <w:r>
+                        <w:t>SERVICE</w:t>
+                      </w:r>
+                    </w:p>
+                  </w:txbxContent>
+                </v:textbox>
+              </v:rect>
+            </w:pict>
+          </mc:Fallback>
+        </mc:AlternateContent>
+      </w:r>
+    </w:p>
+    <w:p>
+      <w:pPr>
+        <w:pStyle w:val="ListParagraph"/>
+        <w:rPr>
+          <w:rFonts w:ascii="Arial" w:hAnsi="Arial" w:cs="Arial"/>
+        </w:rPr>
+      </w:pPr>
+    </w:p>
+    <w:p>
+      <w:pPr>
+        <w:pStyle w:val="ListParagraph"/>
+        <w:rPr>
+          <w:rFonts w:ascii="Arial" w:hAnsi="Arial" w:cs="Arial"/>
+        </w:rPr>
+      </w:pPr>
+    </w:p>
+    <w:p>
+      <w:pPr>
+        <w:pStyle w:val="ListParagraph"/>
+        <w:rPr>
+          <w:rFonts w:ascii="Arial" w:hAnsi="Arial" w:cs="Arial"/>
+        </w:rPr>
+      </w:pPr>
+    </w:p>
+    <w:p>
+      <w:pPr>
+        <w:pStyle w:val="ListParagraph"/>
+        <w:rPr>
+          <w:rFonts w:ascii="Arial" w:hAnsi="Arial" w:cs="Arial"/>
+        </w:rPr>
+      </w:pPr>
+    </w:p>
+    <w:p>
+      <w:pPr>
+        <w:pStyle w:val="ListParagraph"/>
+        <w:rPr>
+          <w:rFonts w:ascii="Arial" w:hAnsi="Arial" w:cs="Arial"/>
+        </w:rPr>
+      </w:pPr>
+    </w:p>
+    <w:p>
+      <w:pPr>
+        <w:pStyle w:val="ListParagraph"/>
+        <w:rPr>
+          <w:rFonts w:ascii="Arial" w:hAnsi="Arial" w:cs="Arial"/>
+        </w:rPr>
+      </w:pPr>
+    </w:p>
+    <w:p>
+      <w:pPr>
+        <w:pStyle w:val="ListParagraph"/>
+        <w:rPr>
+          <w:rFonts w:ascii="Arial" w:hAnsi="Arial" w:cs="Arial"/>
+        </w:rPr>
+      </w:pPr>
+    </w:p>
+    <w:p>
+      <w:pPr>
+        <w:pStyle w:val="ListParagraph"/>
+        <w:rPr>
+          <w:rFonts w:ascii="Arial" w:hAnsi="Arial" w:cs="Arial"/>
+        </w:rPr>
+      </w:pPr>
+    </w:p>
+    <w:p>
+      <w:pPr>
+        <w:pStyle w:val="ListParagraph"/>
+        <w:rPr>
+          <w:rFonts w:ascii="Arial" w:hAnsi="Arial" w:cs="Arial"/>
+        </w:rPr>
+      </w:pPr>
+    </w:p>
+    <w:p>
+      <w:pPr>
+        <w:pStyle w:val="ListParagraph"/>
+        <w:rPr>
+          <w:rFonts w:ascii="Arial" w:hAnsi="Arial" w:cs="Arial"/>
+        </w:rPr>
+      </w:pPr>
+    </w:p>
+    <w:p>
+      <w:pPr>
+        <w:pStyle w:val="ListParagraph"/>
+        <w:rPr>
+          <w:rFonts w:ascii="Arial" w:hAnsi="Arial" w:cs="Arial"/>
+        </w:rPr>
+      </w:pPr>
+    </w:p>
+    <w:p>
+      <w:pPr>
+        <w:pStyle w:val="ListParagraph"/>
+        <w:rPr>
+          <w:rFonts w:ascii="Arial" w:hAnsi="Arial" w:cs="Arial"/>
+        </w:rPr>
+      </w:pPr>
+    </w:p>
+    <w:p>
+      <w:pPr>
+        <w:pStyle w:val="ListParagraph"/>
+        <w:rPr>
+          <w:rFonts w:ascii="Arial" w:hAnsi="Arial" w:cs="Arial"/>
+        </w:rPr>
+      </w:pPr>
+    </w:p>
+    <w:p>
+      <w:pPr>
+        <w:pStyle w:val="ListParagraph"/>
+        <w:rPr>
+          <w:rFonts w:ascii="Arial" w:hAnsi="Arial" w:cs="Arial"/>
+        </w:rPr>
+      </w:pPr>
+    </w:p>
+    <w:p>
+      <w:pPr>
+        <w:pStyle w:val="ListParagraph"/>
+        <w:rPr>
+          <w:rFonts w:ascii="Arial" w:hAnsi="Arial" w:cs="Arial"/>
+        </w:rPr>
+      </w:pPr>
+      <w:r>
+        <w:rPr>
+          <w:rFonts w:ascii="Arial" w:hAnsi="Arial" w:cs="Arial"/>
+        </w:rPr>
+        <w:t>Database Entities</w:t>
+      </w:r>
+    </w:p>
+    <w:p>
+      <w:pPr>
+        <w:pStyle w:val="ListParagraph"/>
+        <w:rPr>
+          <w:rFonts w:ascii="Arial" w:hAnsi="Arial" w:cs="Arial"/>
+        </w:rPr>
+      </w:pPr>
+    </w:p>
+    <w:p>
+      <w:pPr>
+        <w:pStyle w:val="ListParagraph"/>
+        <w:rPr>
+          <w:rFonts w:ascii="Arial" w:hAnsi="Arial" w:cs="Arial"/>
+        </w:rPr>
+      </w:pPr>
+    </w:p>
+    <w:p>
+      <w:pPr>
+        <w:pStyle w:val="ListParagraph"/>
+        <w:rPr>
+          <w:rFonts w:ascii="Arial" w:hAnsi="Arial" w:cs="Arial"/>
+        </w:rPr>
+      </w:pPr>
+      <w:r>
+        <w:rPr>
+          <w:rFonts w:ascii="Arial" w:hAnsi="Arial" w:cs="Arial"/>
+          <w:noProof/>
+        </w:rPr>
+        <w:drawing>
+          <wp:inline distT="0" distB="0" distL="0" distR="0" wp14:anchorId="5AE40CE6" wp14:editId="1B030851">
+            <wp:extent cx="5731510" cy="4293235"/>
+            <wp:effectExtent l="0" t="0" r="2540" b="0"/>
+            <wp:docPr id="22" name="Picture 22"/>
+            <wp:cNvGraphicFramePr>
+              <a:graphicFrameLocks xmlns:a="http://schemas.openxmlformats.org/drawingml/2006/main" noChangeAspect="1"/>
+            </wp:cNvGraphicFramePr>
+            <a:graphic xmlns:a="http://schemas.openxmlformats.org/drawingml/2006/main">
+              <a:graphicData uri="http://schemas.openxmlformats.org/drawingml/2006/picture">
+                <pic:pic xmlns:pic="http://schemas.openxmlformats.org/drawingml/2006/picture">
+                  <pic:nvPicPr>
+                    <pic:cNvPr id="0" name="Picture 2"/>
+                    <pic:cNvPicPr>
+                      <a:picLocks noChangeAspect="1" noChangeArrowheads="1"/>
+                    </pic:cNvPicPr>
+                  </pic:nvPicPr>
+                  <pic:blipFill>
+                    <a:blip r:embed="rId7">
+                      <a:extLst>
+                        <a:ext uri="{28A0092B-C50C-407E-A947-70E740481C1C}">
+                          <a14:useLocalDpi xmlns:a14="http://schemas.microsoft.com/office/drawing/2010/main" val="0"/>
+                        </a:ext>
+                      </a:extLst>
+                    </a:blip>
+                    <a:srcRect/>
+                    <a:stretch>
+                      <a:fillRect/>
+                    </a:stretch>
+                  </pic:blipFill>
+                  <pic:spPr bwMode="auto">
+                    <a:xfrm>
+                      <a:off x="0" y="0"/>
+                      <a:ext cx="5731510" cy="4293235"/>
+                    </a:xfrm>
+                    <a:prstGeom prst="rect">
+                      <a:avLst/>
+                    </a:prstGeom>
+                    <a:noFill/>
+                    <a:ln>
+                      <a:noFill/>
+                    </a:ln>
+                  </pic:spPr>
+                </pic:pic>
+              </a:graphicData>
+            </a:graphic>
+          </wp:inline>
+        </w:drawing>
+      </w:r>
+    </w:p>
+    <w:p>
+      <w:pPr>
+        <w:pStyle w:val="ListParagraph"/>
+        <w:rPr>
+          <w:rFonts w:ascii="Arial" w:hAnsi="Arial" w:cs="Arial"/>
+        </w:rPr>
+      </w:pPr>
+    </w:p>
+    <w:p>
+      <w:pPr>
+        <w:pStyle w:val="ListParagraph"/>
+        <w:rPr>
+          <w:rFonts w:ascii="Arial" w:hAnsi="Arial" w:cs="Arial"/>
+        </w:rPr>
+      </w:pPr>
+    </w:p>
+    <w:p>
+      <w:pPr>
+        <w:pStyle w:val="ListParagraph"/>
+        <w:rPr>
+          <w:rFonts w:ascii="Arial" w:hAnsi="Arial" w:cs="Arial"/>
+        </w:rPr>
+      </w:pPr>
+    </w:p>
+    <w:p>
+      <w:pPr>
+        <w:pStyle w:val="ListParagraph"/>
+        <w:rPr>
+          <w:rFonts w:ascii="Arial" w:hAnsi="Arial" w:cs="Arial"/>
+        </w:rPr>
+      </w:pPr>
+    </w:p>
+    <w:p>
+      <w:pPr>
+        <w:pStyle w:val="ListParagraph"/>
+        <w:rPr>
+          <w:rFonts w:ascii="Arial" w:hAnsi="Arial" w:cs="Arial"/>
+        </w:rPr>
+      </w:pPr>
+    </w:p>
+    <w:p>
+      <w:pPr>
+        <w:pStyle w:val="Heading3"/>
+        <w:rPr>
+          <w:rFonts w:ascii="Arial" w:hAnsi="Arial" w:cs="Arial"/>
+          <w:szCs w:val="24"/>
+        </w:rPr>
+      </w:pPr>
+      <w:r>
+        <w:rPr>
+          <w:rFonts w:ascii="Arial" w:hAnsi="Arial" w:cs="Arial"/>
+          <w:szCs w:val="24"/>
+        </w:rPr>
+        <w:lastRenderedPageBreak/>
+        <w:t>Technologies Used</w:t>
+      </w:r>
+    </w:p>
+    <w:p/>
+    <w:p>
+      <w:pPr>
+        <w:pStyle w:val="ListParagraph"/>
+        <w:numPr>
+          <w:ilvl w:val="0"/>
+          <w:numId w:val="3"/>
+        </w:numPr>
+        <w:rPr>
+          <w:rFonts w:ascii="Arial" w:hAnsi="Arial" w:cs="Arial"/>
+        </w:rPr>
+      </w:pPr>
+      <w:r>
+        <w:rPr>
+          <w:rFonts w:ascii="Arial" w:hAnsi="Arial" w:cs="Arial"/>
+        </w:rPr>
+        <w:t>Single Page Web Application technology is used using Angular 9</w:t>
+      </w:r>
+    </w:p>
+    <w:p>
+      <w:pPr>
+        <w:pStyle w:val="ListParagraph"/>
+        <w:numPr>
+          <w:ilvl w:val="0"/>
+          <w:numId w:val="3"/>
+        </w:numPr>
+        <w:rPr>
+          <w:rFonts w:ascii="Arial" w:hAnsi="Arial" w:cs="Arial"/>
+        </w:rPr>
+      </w:pPr>
+      <w:r>
+        <w:rPr>
+          <w:rFonts w:ascii="Arial" w:hAnsi="Arial" w:cs="Arial"/>
+        </w:rPr>
+        <w:t xml:space="preserve">Angular app will consume </w:t>
+      </w:r>
+      <w:r>
+        <w:rPr>
+          <w:rFonts w:ascii="Arial" w:hAnsi="Arial" w:cs="Arial"/>
+        </w:rPr>
+        <w:t xml:space="preserve">ASP.NET web </w:t>
+      </w:r>
+      <w:proofErr w:type="spellStart"/>
+      <w:r>
+        <w:rPr>
+          <w:rFonts w:ascii="Arial" w:hAnsi="Arial" w:cs="Arial"/>
+        </w:rPr>
+        <w:t>api</w:t>
+      </w:r>
+      <w:proofErr w:type="spellEnd"/>
+      <w:r>
+        <w:rPr>
+          <w:rFonts w:ascii="Arial" w:hAnsi="Arial" w:cs="Arial"/>
+        </w:rPr>
+        <w:t xml:space="preserve"> core REST services.</w:t>
+      </w:r>
+    </w:p>
+    <w:p>
+      <w:pPr>
+        <w:pStyle w:val="ListParagraph"/>
+        <w:numPr>
+          <w:ilvl w:val="0"/>
+          <w:numId w:val="3"/>
+        </w:numPr>
+        <w:rPr>
+          <w:rFonts w:ascii="Arial" w:hAnsi="Arial" w:cs="Arial"/>
+        </w:rPr>
+      </w:pPr>
+      <w:r>
+        <w:rPr>
+          <w:rFonts w:ascii="Arial" w:hAnsi="Arial" w:cs="Arial"/>
+        </w:rPr>
+        <w:t>Entity Framework Core will be used as ORM framework for data access layer.</w:t>
+      </w:r>
+    </w:p>
+    <w:p>
+      <w:pPr>
+        <w:pStyle w:val="ListParagraph"/>
+        <w:numPr>
+          <w:ilvl w:val="0"/>
+          <w:numId w:val="3"/>
+        </w:numPr>
+        <w:rPr>
+          <w:rFonts w:ascii="Arial" w:hAnsi="Arial" w:cs="Arial"/>
+        </w:rPr>
+      </w:pPr>
+      <w:proofErr w:type="spellStart"/>
+      <w:r>
+        <w:rPr>
+          <w:rFonts w:ascii="Arial" w:hAnsi="Arial" w:cs="Arial"/>
+        </w:rPr>
+        <w:t>NUnit</w:t>
+      </w:r>
+      <w:proofErr w:type="spellEnd"/>
+      <w:r>
+        <w:rPr>
+          <w:rFonts w:ascii="Arial" w:hAnsi="Arial" w:cs="Arial"/>
+        </w:rPr>
+        <w:t xml:space="preserve"> and </w:t>
+      </w:r>
+      <w:proofErr w:type="spellStart"/>
+      <w:r>
+        <w:rPr>
+          <w:rFonts w:ascii="Arial" w:hAnsi="Arial" w:cs="Arial"/>
+        </w:rPr>
+        <w:t>Moq</w:t>
+      </w:r>
+      <w:proofErr w:type="spellEnd"/>
+      <w:r>
+        <w:rPr>
+          <w:rFonts w:ascii="Arial" w:hAnsi="Arial" w:cs="Arial"/>
+        </w:rPr>
+        <w:t xml:space="preserve"> will be used for unit testing and mocking.</w:t>
+      </w:r>
+    </w:p>
+    <w:p>
+      <w:pPr>
+        <w:rPr>
+          <w:rFonts w:ascii="Arial" w:hAnsi="Arial" w:cs="Arial"/>
+        </w:rPr>
+      </w:pPr>
+    </w:p>
+    <w:p>
+      <w:pPr>
+        <w:pStyle w:val="Heading3"/>
+        <w:rPr>
+          <w:rFonts w:ascii="Arial" w:hAnsi="Arial" w:cs="Arial"/>
+        </w:rPr>
+      </w:pPr>
+      <w:r>
+        <w:rPr>
+          <w:rFonts w:ascii="Arial" w:hAnsi="Arial" w:cs="Arial"/>
+        </w:rPr>
+        <w:t>Design considerations</w:t>
+      </w:r>
+    </w:p>
+    <w:p/>
+    <w:p>
+      <w:pPr>
+        <w:pStyle w:val="ListParagraph"/>
+        <w:numPr>
+          <w:ilvl w:val="0"/>
+          <w:numId w:val="4"/>
+        </w:numPr>
+        <w:rPr>
+          <w:rFonts w:ascii="Arial" w:hAnsi="Arial" w:cs="Arial"/>
+        </w:rPr>
+      </w:pPr>
+      <w:r>
+        <w:rPr>
+          <w:rFonts w:ascii="Arial" w:hAnsi="Arial" w:cs="Arial"/>
+        </w:rPr>
+        <w:t>Files are stored as a blob (</w:t>
+      </w:r>
+      <w:proofErr w:type="spellStart"/>
+      <w:proofErr w:type="gramStart"/>
+      <w:r>
+        <w:rPr>
+          <w:rFonts w:ascii="Arial" w:hAnsi="Arial" w:cs="Arial"/>
+        </w:rPr>
+        <w:t>nvarbinary</w:t>
+      </w:r>
+      <w:proofErr w:type="spellEnd"/>
+      <w:r>
+        <w:rPr>
+          <w:rFonts w:ascii="Arial" w:hAnsi="Arial" w:cs="Arial"/>
+        </w:rPr>
+        <w:t>(</w:t>
+      </w:r>
+      <w:proofErr w:type="gramEnd"/>
+      <w:r>
+        <w:rPr>
+          <w:rFonts w:ascii="Arial" w:hAnsi="Arial" w:cs="Arial"/>
+        </w:rPr>
+        <w:t>MAX)) instead of file share. This will enable us to deploy the application over the load balancer which will enable High Availably as well as enable performance.</w:t>
+      </w:r>
+    </w:p>
+    <w:p>
+      <w:pPr>
+        <w:pStyle w:val="ListParagraph"/>
+        <w:numPr>
+          <w:ilvl w:val="0"/>
+          <w:numId w:val="4"/>
+        </w:numPr>
+        <w:rPr>
+          <w:rFonts w:ascii="Arial" w:hAnsi="Arial" w:cs="Arial"/>
+        </w:rPr>
+      </w:pPr>
+      <w:r>
+        <w:rPr>
+          <w:rFonts w:ascii="Arial" w:hAnsi="Arial" w:cs="Arial"/>
+        </w:rPr>
+        <w:t xml:space="preserve">In first phase authentication and authorization will not be in scope however it is essential to put this module </w:t>
+      </w:r>
+      <w:r>
+        <w:rPr>
+          <w:rFonts w:ascii="Arial" w:hAnsi="Arial" w:cs="Arial"/>
+        </w:rPr>
+        <w:t xml:space="preserve">in the next phase to enable security and access control. </w:t>
+      </w:r>
+    </w:p>
+    <w:p>
+      <w:pPr>
+        <w:pStyle w:val="ListParagraph"/>
+        <w:numPr>
+          <w:ilvl w:val="0"/>
+          <w:numId w:val="4"/>
+        </w:numPr>
+        <w:rPr>
+          <w:rFonts w:ascii="Arial" w:hAnsi="Arial" w:cs="Arial"/>
+        </w:rPr>
+      </w:pPr>
+      <w:r>
+        <w:rPr>
+          <w:rFonts w:ascii="Arial" w:hAnsi="Arial" w:cs="Arial"/>
+        </w:rPr>
+        <w:t>ASP.NET core itself takes care of sanitization code to avoid any security related threats like SQL injection, script injection.</w:t>
+      </w:r>
+    </w:p>
+    <w:p>
+      <w:pPr>
+        <w:pStyle w:val="ListParagraph"/>
+        <w:numPr>
+          <w:ilvl w:val="0"/>
+          <w:numId w:val="4"/>
+        </w:numPr>
+        <w:rPr>
+          <w:rFonts w:ascii="Arial" w:hAnsi="Arial" w:cs="Arial"/>
+        </w:rPr>
+      </w:pPr>
+      <w:r>
+        <w:rPr>
+          <w:rFonts w:ascii="Arial" w:hAnsi="Arial" w:cs="Arial"/>
+        </w:rPr>
+        <w:t>Entity Framework core takes care of SQL injection vulnerability by using parameters.</w:t>
+      </w:r>
+    </w:p>
+    <w:p>
+      <w:pPr>
+        <w:pStyle w:val="ListParagraph"/>
+        <w:numPr>
+          <w:ilvl w:val="0"/>
+          <w:numId w:val="4"/>
+        </w:numPr>
+        <w:rPr>
+          <w:rFonts w:ascii="Arial" w:hAnsi="Arial" w:cs="Arial"/>
+        </w:rPr>
+      </w:pPr>
+      <w:r>
+        <w:rPr>
+          <w:rFonts w:ascii="Arial" w:hAnsi="Arial" w:cs="Arial"/>
+        </w:rPr>
+        <w:t>Highly recommended to use latest TLS on a production server with appropriate TLS certificate to avoid transport level security issue.</w:t>
+      </w:r>
+    </w:p>
+    <w:p>
+      <w:pPr>
+        <w:pStyle w:val="ListParagraph"/>
+        <w:numPr>
+          <w:ilvl w:val="0"/>
+          <w:numId w:val="4"/>
+        </w:numPr>
+        <w:rPr>
+          <w:rFonts w:ascii="Arial" w:hAnsi="Arial" w:cs="Arial"/>
+        </w:rPr>
+      </w:pPr>
+      <w:r>
+        <w:rPr>
+          <w:rFonts w:ascii="Arial" w:hAnsi="Arial" w:cs="Arial"/>
+        </w:rPr>
+        <w:t xml:space="preserve">Appropriate CORS policy will be implemented in production. In development, CORS policy is </w:t>
+      </w:r>
+      <w:proofErr w:type="gramStart"/>
+      <w:r>
+        <w:rPr>
+          <w:rFonts w:ascii="Arial" w:hAnsi="Arial" w:cs="Arial"/>
+        </w:rPr>
+        <w:t>relieved .</w:t>
+      </w:r>
+      <w:proofErr w:type="gramEnd"/>
+    </w:p>
+    <w:p>
+      <w:pPr>
+        <w:rPr>
+          <w:rFonts w:ascii="Arial" w:eastAsiaTheme="majorEastAsia" w:hAnsi="Arial" w:cs="Arial"/>
+          <w:color w:val="1F3763" w:themeColor="accent1" w:themeShade="7F"/>
+          <w:sz w:val="24"/>
+          <w:szCs w:val="21"/>
+        </w:rPr>
+      </w:pPr>
+    </w:p>
+    <w:p>
+      <w:pPr>
+        <w:rPr>
+          <w:rFonts w:ascii="Arial" w:eastAsiaTheme="majorEastAsia" w:hAnsi="Arial" w:cs="Arial"/>
+          <w:color w:val="1F3763" w:themeColor="accent1" w:themeShade="7F"/>
+          <w:sz w:val="24"/>
+          <w:szCs w:val="21"/>
+        </w:rPr>
+      </w:pPr>
+      <w:r>
+        <w:rPr>
+          <w:rFonts w:ascii="Arial" w:eastAsiaTheme="majorEastAsia" w:hAnsi="Arial" w:cs="Arial"/>
+          <w:color w:val="1F3763" w:themeColor="accent1" w:themeShade="7F"/>
+          <w:sz w:val="24"/>
+          <w:szCs w:val="21"/>
+        </w:rPr>
+        <w:t xml:space="preserve">Deployment </w:t>
+      </w:r>
+      <w:proofErr w:type="spellStart"/>
+      <w:r>
+        <w:rPr>
+          <w:rFonts w:ascii="Arial" w:eastAsiaTheme="majorEastAsia" w:hAnsi="Arial" w:cs="Arial"/>
+          <w:color w:val="1F3763" w:themeColor="accent1" w:themeShade="7F"/>
+          <w:sz w:val="24"/>
+          <w:szCs w:val="21"/>
+        </w:rPr>
+        <w:t>Archicture</w:t>
+      </w:r>
+      <w:proofErr w:type="spellEnd"/>
+    </w:p>
+    <w:p>
+      <w:pPr>
+        <w:pStyle w:val="ListParagraph"/>
+        <w:numPr>
+          <w:ilvl w:val="0"/>
+          <w:numId w:val="5"/>
+        </w:numPr>
+        <w:rPr>
+          <w:rFonts w:ascii="Arial" w:hAnsi="Arial" w:cs="Arial"/>
+        </w:rPr>
+      </w:pPr>
+      <w:r>
+        <w:rPr>
+          <w:rFonts w:ascii="Arial" w:hAnsi="Arial" w:cs="Arial"/>
+        </w:rPr>
+        <w:t xml:space="preserve">Angular application and REST </w:t>
+      </w:r>
+      <w:proofErr w:type="spellStart"/>
+      <w:r>
+        <w:rPr>
+          <w:rFonts w:ascii="Arial" w:hAnsi="Arial" w:cs="Arial"/>
+        </w:rPr>
+        <w:t>api</w:t>
+      </w:r>
+      <w:proofErr w:type="spellEnd"/>
+      <w:r>
+        <w:rPr>
+          <w:rFonts w:ascii="Arial" w:hAnsi="Arial" w:cs="Arial"/>
+        </w:rPr>
+        <w:t xml:space="preserve"> will be deployed on a single web server </w:t>
+      </w:r>
+    </w:p>
+    <w:p>
+      <w:pPr>
+        <w:pStyle w:val="ListParagraph"/>
+        <w:numPr>
+          <w:ilvl w:val="0"/>
+          <w:numId w:val="5"/>
+        </w:numPr>
+        <w:rPr>
+          <w:rFonts w:ascii="Arial" w:hAnsi="Arial" w:cs="Arial"/>
+        </w:rPr>
+      </w:pPr>
+      <w:r>
+        <w:rPr>
+          <w:rFonts w:ascii="Arial" w:hAnsi="Arial" w:cs="Arial"/>
+        </w:rPr>
+        <w:t>There will be separate database server used to store the database.</w:t>
+      </w:r>
+    </w:p>
+    <w:p>
+      <w:pPr>
+        <w:pStyle w:val="ListParagraph"/>
+        <w:ind w:left="1440"/>
         <w:rPr>
           <w:rFonts w:ascii="Arial" w:hAnsi="Arial" w:cs="Arial"/>
         </w:rPr>
       </w:pPr>
     </w:p>
     <w:sectPr>
+      <w:footerReference w:type="default" r:id="rId8"/>
       <w:pgSz w:w="11906" w:h="16838"/>
       <w:pgMar w:top="1440" w:right="1440" w:bottom="1440" w:left="1440" w:header="708" w:footer="708" w:gutter="0"/>
       <w:cols w:space="708"/>
@@ -326,6 +2491,69 @@
 </w:document>
 </file>
 
+<file path=word/endnotes.xml><?xml version="1.0" encoding="utf-8"?>
+<w:endnotes xmlns:wpc="http://schemas.microsoft.com/office/word/2010/wordprocessingCanvas" xmlns:cx="http://schemas.microsoft.com/office/drawing/2014/chartex" xmlns:cx1="http://schemas.microsoft.com/office/drawing/2015/9/8/chartex" xmlns:cx2="http://schemas.microsoft.com/office/drawing/2015/10/21/chartex" xmlns:cx3="http://schemas.microsoft.com/office/drawing/2016/5/9/chartex" xmlns:cx4="http://schemas.microsoft.com/office/drawing/2016/5/10/chartex" xmlns:cx5="http://schemas.microsoft.com/office/drawing/2016/5/11/chartex" xmlns:cx6="http://schemas.microsoft.com/office/drawing/2016/5/12/chartex" xmlns:cx7="http://schemas.microsoft.com/office/drawing/2016/5/13/chartex" xmlns:cx8="http://schemas.microsoft.com/office/drawing/2016/5/14/chartex" xmlns:mc="http://schemas.openxmlformats.org/markup-compatibility/2006" xmlns:aink="http://schemas.microsoft.com/office/drawing/2016/ink" xmlns:am3d="http://schemas.microsoft.com/office/drawing/2017/model3d" xmlns:o="urn:schemas-microsoft-com:office:office" xmlns:r="http://schemas.openxmlformats.org/officeDocument/2006/relationships" xmlns:m="http://schemas.openxmlformats.org/officeDocument/2006/math" xmlns:v="urn:schemas-microsoft-com:vml" xmlns:wp14="http://schemas.microsoft.com/office/word/2010/wordprocessingDrawing" xmlns:wp="http://schemas.openxmlformats.org/drawingml/2006/wordprocessingDrawing" xmlns:w10="urn:schemas-microsoft-com:office:word" xmlns:w="http://schemas.openxmlformats.org/wordprocessingml/2006/main" xmlns:w14="http://schemas.microsoft.com/office/word/2010/wordml" xmlns:w15="http://schemas.microsoft.com/office/word/2012/wordml" xmlns:w16cex="http://schemas.microsoft.com/office/word/2018/wordml/cex" xmlns:w16cid="http://schemas.microsoft.com/office/word/2016/wordml/cid" xmlns:w16="http://schemas.microsoft.com/office/word/2018/wordml" xmlns:w16se="http://schemas.microsoft.com/office/word/2015/wordml/symex" xmlns:wpg="http://schemas.microsoft.com/office/word/2010/wordprocessingGroup" xmlns:wpi="http://schemas.microsoft.com/office/word/2010/wordprocessingInk" xmlns:wne="http://schemas.microsoft.com/office/word/2006/wordml" xmlns:wps="http://schemas.microsoft.com/office/word/2010/wordprocessingShape" mc:Ignorable="w14 w15 w16se w16cid w16 w16cex wp14">
+  <w:endnote w:type="separator" w:id="-1">
+    <w:p>
+      <w:pPr>
+        <w:spacing w:after="0" w:line="240" w:lineRule="auto"/>
+      </w:pPr>
+      <w:r>
+        <w:separator/>
+      </w:r>
+    </w:p>
+  </w:endnote>
+  <w:endnote w:type="continuationSeparator" w:id="0">
+    <w:p>
+      <w:pPr>
+        <w:spacing w:after="0" w:line="240" w:lineRule="auto"/>
+      </w:pPr>
+      <w:r>
+        <w:continuationSeparator/>
+      </w:r>
+    </w:p>
+  </w:endnote>
+</w:endnotes>
+</file>
+
+<file path=word/footer1.xml><?xml version="1.0" encoding="utf-8"?>
+<w:ftr xmlns:wpc="http://schemas.microsoft.com/office/word/2010/wordprocessingCanvas" xmlns:cx="http://schemas.microsoft.com/office/drawing/2014/chartex" xmlns:cx1="http://schemas.microsoft.com/office/drawing/2015/9/8/chartex" xmlns:cx2="http://schemas.microsoft.com/office/drawing/2015/10/21/chartex" xmlns:cx3="http://schemas.microsoft.com/office/drawing/2016/5/9/chartex" xmlns:cx4="http://schemas.microsoft.com/office/drawing/2016/5/10/chartex" xmlns:cx5="http://schemas.microsoft.com/office/drawing/2016/5/11/chartex" xmlns:cx6="http://schemas.microsoft.com/office/drawing/2016/5/12/chartex" xmlns:cx7="http://schemas.microsoft.com/office/drawing/2016/5/13/chartex" xmlns:cx8="http://schemas.microsoft.com/office/drawing/2016/5/14/chartex" xmlns:mc="http://schemas.openxmlformats.org/markup-compatibility/2006" xmlns:aink="http://schemas.microsoft.com/office/drawing/2016/ink" xmlns:am3d="http://schemas.microsoft.com/office/drawing/2017/model3d" xmlns:o="urn:schemas-microsoft-com:office:office" xmlns:r="http://schemas.openxmlformats.org/officeDocument/2006/relationships" xmlns:m="http://schemas.openxmlformats.org/officeDocument/2006/math" xmlns:v="urn:schemas-microsoft-com:vml" xmlns:wp14="http://schemas.microsoft.com/office/word/2010/wordprocessingDrawing" xmlns:wp="http://schemas.openxmlformats.org/drawingml/2006/wordprocessingDrawing" xmlns:w10="urn:schemas-microsoft-com:office:word" xmlns:w="http://schemas.openxmlformats.org/wordprocessingml/2006/main" xmlns:w14="http://schemas.microsoft.com/office/word/2010/wordml" xmlns:w15="http://schemas.microsoft.com/office/word/2012/wordml" xmlns:w16cex="http://schemas.microsoft.com/office/word/2018/wordml/cex" xmlns:w16cid="http://schemas.microsoft.com/office/word/2016/wordml/cid" xmlns:w16="http://schemas.microsoft.com/office/word/2018/wordml" xmlns:w16se="http://schemas.microsoft.com/office/word/2015/wordml/symex" xmlns:wpg="http://schemas.microsoft.com/office/word/2010/wordprocessingGroup" xmlns:wpi="http://schemas.microsoft.com/office/word/2010/wordprocessingInk" xmlns:wne="http://schemas.microsoft.com/office/word/2006/wordml" xmlns:wps="http://schemas.microsoft.com/office/word/2010/wordprocessingShape" mc:Ignorable="w14 w15 w16se w16cid w16 w16cex wp14">
+  <w:p>
+    <w:pPr>
+      <w:pStyle w:val="Footer"/>
+    </w:pPr>
+    <w:r>
+      <w:t>`</w:t>
+    </w:r>
+  </w:p>
+</w:ftr>
+</file>
+
+<file path=word/footnotes.xml><?xml version="1.0" encoding="utf-8"?>
+<w:footnotes xmlns:wpc="http://schemas.microsoft.com/office/word/2010/wordprocessingCanvas" xmlns:cx="http://schemas.microsoft.com/office/drawing/2014/chartex" xmlns:cx1="http://schemas.microsoft.com/office/drawing/2015/9/8/chartex" xmlns:cx2="http://schemas.microsoft.com/office/drawing/2015/10/21/chartex" xmlns:cx3="http://schemas.microsoft.com/office/drawing/2016/5/9/chartex" xmlns:cx4="http://schemas.microsoft.com/office/drawing/2016/5/10/chartex" xmlns:cx5="http://schemas.microsoft.com/office/drawing/2016/5/11/chartex" xmlns:cx6="http://schemas.microsoft.com/office/drawing/2016/5/12/chartex" xmlns:cx7="http://schemas.microsoft.com/office/drawing/2016/5/13/chartex" xmlns:cx8="http://schemas.microsoft.com/office/drawing/2016/5/14/chartex" xmlns:mc="http://schemas.openxmlformats.org/markup-compatibility/2006" xmlns:aink="http://schemas.microsoft.com/office/drawing/2016/ink" xmlns:am3d="http://schemas.microsoft.com/office/drawing/2017/model3d" xmlns:o="urn:schemas-microsoft-com:office:office" xmlns:r="http://schemas.openxmlformats.org/officeDocument/2006/relationships" xmlns:m="http://schemas.openxmlformats.org/officeDocument/2006/math" xmlns:v="urn:schemas-microsoft-com:vml" xmlns:wp14="http://schemas.microsoft.com/office/word/2010/wordprocessingDrawing" xmlns:wp="http://schemas.openxmlformats.org/drawingml/2006/wordprocessingDrawing" xmlns:w10="urn:schemas-microsoft-com:office:word" xmlns:w="http://schemas.openxmlformats.org/wordprocessingml/2006/main" xmlns:w14="http://schemas.microsoft.com/office/word/2010/wordml" xmlns:w15="http://schemas.microsoft.com/office/word/2012/wordml" xmlns:w16cex="http://schemas.microsoft.com/office/word/2018/wordml/cex" xmlns:w16cid="http://schemas.microsoft.com/office/word/2016/wordml/cid" xmlns:w16="http://schemas.microsoft.com/office/word/2018/wordml" xmlns:w16se="http://schemas.microsoft.com/office/word/2015/wordml/symex" xmlns:wpg="http://schemas.microsoft.com/office/word/2010/wordprocessingGroup" xmlns:wpi="http://schemas.microsoft.com/office/word/2010/wordprocessingInk" xmlns:wne="http://schemas.microsoft.com/office/word/2006/wordml" xmlns:wps="http://schemas.microsoft.com/office/word/2010/wordprocessingShape" mc:Ignorable="w14 w15 w16se w16cid w16 w16cex wp14">
+  <w:footnote w:type="separator" w:id="-1">
+    <w:p>
+      <w:pPr>
+        <w:spacing w:after="0" w:line="240" w:lineRule="auto"/>
+      </w:pPr>
+      <w:r>
+        <w:separator/>
+      </w:r>
+    </w:p>
+  </w:footnote>
+  <w:footnote w:type="continuationSeparator" w:id="0">
+    <w:p>
+      <w:pPr>
+        <w:spacing w:after="0" w:line="240" w:lineRule="auto"/>
+      </w:pPr>
+      <w:r>
+        <w:continuationSeparator/>
+      </w:r>
+    </w:p>
+  </w:footnote>
+</w:footnotes>
+</file>
+
 <file path=word/numbering.xml><?xml version="1.0" encoding="utf-8"?>
 <w:numbering xmlns:wpc="http://schemas.microsoft.com/office/word/2010/wordprocessingCanvas" xmlns:cx="http://schemas.microsoft.com/office/drawing/2014/chartex" xmlns:cx1="http://schemas.microsoft.com/office/drawing/2015/9/8/chartex" xmlns:cx2="http://schemas.microsoft.com/office/drawing/2015/10/21/chartex" xmlns:cx3="http://schemas.microsoft.com/office/drawing/2016/5/9/chartex" xmlns:cx4="http://schemas.microsoft.com/office/drawing/2016/5/10/chartex" xmlns:cx5="http://schemas.microsoft.com/office/drawing/2016/5/11/chartex" xmlns:cx6="http://schemas.microsoft.com/office/drawing/2016/5/12/chartex" xmlns:cx7="http://schemas.microsoft.com/office/drawing/2016/5/13/chartex" xmlns:cx8="http://schemas.microsoft.com/office/drawing/2016/5/14/chartex" xmlns:mc="http://schemas.openxmlformats.org/markup-compatibility/2006" xmlns:aink="http://schemas.microsoft.com/office/drawing/2016/ink" xmlns:am3d="http://schemas.microsoft.com/office/drawing/2017/model3d" xmlns:o="urn:schemas-microsoft-com:office:office" xmlns:r="http://schemas.openxmlformats.org/officeDocument/2006/relationships" xmlns:m="http://schemas.openxmlformats.org/officeDocument/2006/math" xmlns:v="urn:schemas-microsoft-com:vml" xmlns:wp14="http://schemas.microsoft.com/office/word/2010/wordprocessingDrawing" xmlns:wp="http://schemas.openxmlformats.org/drawingml/2006/wordprocessingDrawing" xmlns:w10="urn:schemas-microsoft-com:office:word" xmlns:w="http://schemas.openxmlformats.org/wordprocessingml/2006/main" xmlns:w14="http://schemas.microsoft.com/office/word/2010/wordml" xmlns:w15="http://schemas.microsoft.com/office/word/2012/wordml" xmlns:w16cex="http://schemas.microsoft.com/office/word/2018/wordml/cex" xmlns:w16cid="http://schemas.microsoft.com/office/word/2016/wordml/cid" xmlns:w16="http://schemas.microsoft.com/office/word/2018/wordml" xmlns:w16se="http://schemas.microsoft.com/office/word/2015/wordml/symex" xmlns:wpg="http://schemas.microsoft.com/office/word/2010/wordprocessingGroup" xmlns:wpi="http://schemas.microsoft.com/office/word/2010/wordprocessingInk" xmlns:wne="http://schemas.microsoft.com/office/word/2006/wordml" xmlns:wps="http://schemas.microsoft.com/office/word/2010/wordprocessingShape" mc:Ignorable="w14 w15 w16se w16cid w16 w16cex wp14">
   <w:abstractNum w:abstractNumId="0" w15:restartNumberingAfterBreak="0">
@@ -442,6 +2670,119 @@
     </w:lvl>
   </w:abstractNum>
   <w:abstractNum w:abstractNumId="1" w15:restartNumberingAfterBreak="0">
+    <w:nsid w:val="15144931"/>
+    <w:multiLevelType w:val="hybridMultilevel"/>
+    <w:tmpl w:val="313C1FD6"/>
+    <w:lvl w:ilvl="0" w:tplc="40090001">
+      <w:start w:val="1"/>
+      <w:numFmt w:val="bullet"/>
+      <w:lvlText w:val=""/>
+      <w:lvlJc w:val="left"/>
+      <w:pPr>
+        <w:ind w:left="360" w:hanging="360"/>
+      </w:pPr>
+      <w:rPr>
+        <w:rFonts w:ascii="Symbol" w:hAnsi="Symbol" w:hint="default"/>
+      </w:rPr>
+    </w:lvl>
+    <w:lvl w:ilvl="1" w:tplc="40090003" w:tentative="1">
+      <w:start w:val="1"/>
+      <w:numFmt w:val="bullet"/>
+      <w:lvlText w:val="o"/>
+      <w:lvlJc w:val="left"/>
+      <w:pPr>
+        <w:ind w:left="1080" w:hanging="360"/>
+      </w:pPr>
+      <w:rPr>
+        <w:rFonts w:ascii="Courier New" w:hAnsi="Courier New" w:cs="Courier New" w:hint="default"/>
+      </w:rPr>
+    </w:lvl>
+    <w:lvl w:ilvl="2" w:tplc="40090005" w:tentative="1">
+      <w:start w:val="1"/>
+      <w:numFmt w:val="bullet"/>
+      <w:lvlText w:val=""/>
+      <w:lvlJc w:val="left"/>
+      <w:pPr>
+        <w:ind w:left="1800" w:hanging="360"/>
+      </w:pPr>
+      <w:rPr>
+        <w:rFonts w:ascii="Wingdings" w:hAnsi="Wingdings" w:hint="default"/>
+      </w:rPr>
+    </w:lvl>
+    <w:lvl w:ilvl="3" w:tplc="40090001" w:tentative="1">
+      <w:start w:val="1"/>
+      <w:numFmt w:val="bullet"/>
+      <w:lvlText w:val=""/>
+      <w:lvlJc w:val="left"/>
+      <w:pPr>
+        <w:ind w:left="2520" w:hanging="360"/>
+      </w:pPr>
+      <w:rPr>
+        <w:rFonts w:ascii="Symbol" w:hAnsi="Symbol" w:hint="default"/>
+      </w:rPr>
+    </w:lvl>
+    <w:lvl w:ilvl="4" w:tplc="40090003" w:tentative="1">
+      <w:start w:val="1"/>
+      <w:numFmt w:val="bullet"/>
+      <w:lvlText w:val="o"/>
+      <w:lvlJc w:val="left"/>
+      <w:pPr>
+        <w:ind w:left="3240" w:hanging="360"/>
+      </w:pPr>
+      <w:rPr>
+        <w:rFonts w:ascii="Courier New" w:hAnsi="Courier New" w:cs="Courier New" w:hint="default"/>
+      </w:rPr>
+    </w:lvl>
+    <w:lvl w:ilvl="5" w:tplc="40090005" w:tentative="1">
+      <w:start w:val="1"/>
+      <w:numFmt w:val="bullet"/>
+      <w:lvlText w:val=""/>
+      <w:lvlJc w:val="left"/>
+      <w:pPr>
+        <w:ind w:left="3960" w:hanging="360"/>
+      </w:pPr>
+      <w:rPr>
+        <w:rFonts w:ascii="Wingdings" w:hAnsi="Wingdings" w:hint="default"/>
+      </w:rPr>
+    </w:lvl>
+    <w:lvl w:ilvl="6" w:tplc="40090001" w:tentative="1">
+      <w:start w:val="1"/>
+      <w:numFmt w:val="bullet"/>
+      <w:lvlText w:val=""/>
+      <w:lvlJc w:val="left"/>
+      <w:pPr>
+        <w:ind w:left="4680" w:hanging="360"/>
+      </w:pPr>
+      <w:rPr>
+        <w:rFonts w:ascii="Symbol" w:hAnsi="Symbol" w:hint="default"/>
+      </w:rPr>
+    </w:lvl>
+    <w:lvl w:ilvl="7" w:tplc="40090003" w:tentative="1">
+      <w:start w:val="1"/>
+      <w:numFmt w:val="bullet"/>
+      <w:lvlText w:val="o"/>
+      <w:lvlJc w:val="left"/>
+      <w:pPr>
+        <w:ind w:left="5400" w:hanging="360"/>
+      </w:pPr>
+      <w:rPr>
+        <w:rFonts w:ascii="Courier New" w:hAnsi="Courier New" w:cs="Courier New" w:hint="default"/>
+      </w:rPr>
+    </w:lvl>
+    <w:lvl w:ilvl="8" w:tplc="40090005" w:tentative="1">
+      <w:start w:val="1"/>
+      <w:numFmt w:val="bullet"/>
+      <w:lvlText w:val=""/>
+      <w:lvlJc w:val="left"/>
+      <w:pPr>
+        <w:ind w:left="6120" w:hanging="360"/>
+      </w:pPr>
+      <w:rPr>
+        <w:rFonts w:ascii="Wingdings" w:hAnsi="Wingdings" w:hint="default"/>
+      </w:rPr>
+    </w:lvl>
+  </w:abstractNum>
+  <w:abstractNum w:abstractNumId="2" w15:restartNumberingAfterBreak="0">
     <w:nsid w:val="20B90543"/>
     <w:multiLevelType w:val="hybridMultilevel"/>
     <w:tmpl w:val="0B6477BE"/>
@@ -554,11 +2895,246 @@
       </w:rPr>
     </w:lvl>
   </w:abstractNum>
+  <w:abstractNum w:abstractNumId="3" w15:restartNumberingAfterBreak="0">
+    <w:nsid w:val="242F51B9"/>
+    <w:multiLevelType w:val="hybridMultilevel"/>
+    <w:tmpl w:val="C2420C3A"/>
+    <w:lvl w:ilvl="0" w:tplc="40090001">
+      <w:start w:val="1"/>
+      <w:numFmt w:val="bullet"/>
+      <w:lvlText w:val=""/>
+      <w:lvlJc w:val="left"/>
+      <w:pPr>
+        <w:ind w:left="360" w:hanging="360"/>
+      </w:pPr>
+      <w:rPr>
+        <w:rFonts w:ascii="Symbol" w:hAnsi="Symbol" w:hint="default"/>
+      </w:rPr>
+    </w:lvl>
+    <w:lvl w:ilvl="1" w:tplc="40090003" w:tentative="1">
+      <w:start w:val="1"/>
+      <w:numFmt w:val="bullet"/>
+      <w:lvlText w:val="o"/>
+      <w:lvlJc w:val="left"/>
+      <w:pPr>
+        <w:ind w:left="1080" w:hanging="360"/>
+      </w:pPr>
+      <w:rPr>
+        <w:rFonts w:ascii="Courier New" w:hAnsi="Courier New" w:cs="Courier New" w:hint="default"/>
+      </w:rPr>
+    </w:lvl>
+    <w:lvl w:ilvl="2" w:tplc="40090005" w:tentative="1">
+      <w:start w:val="1"/>
+      <w:numFmt w:val="bullet"/>
+      <w:lvlText w:val=""/>
+      <w:lvlJc w:val="left"/>
+      <w:pPr>
+        <w:ind w:left="1800" w:hanging="360"/>
+      </w:pPr>
+      <w:rPr>
+        <w:rFonts w:ascii="Wingdings" w:hAnsi="Wingdings" w:hint="default"/>
+      </w:rPr>
+    </w:lvl>
+    <w:lvl w:ilvl="3" w:tplc="40090001" w:tentative="1">
+      <w:start w:val="1"/>
+      <w:numFmt w:val="bullet"/>
+      <w:lvlText w:val=""/>
+      <w:lvlJc w:val="left"/>
+      <w:pPr>
+        <w:ind w:left="2520" w:hanging="360"/>
+      </w:pPr>
+      <w:rPr>
+        <w:rFonts w:ascii="Symbol" w:hAnsi="Symbol" w:hint="default"/>
+      </w:rPr>
+    </w:lvl>
+    <w:lvl w:ilvl="4" w:tplc="40090003" w:tentative="1">
+      <w:start w:val="1"/>
+      <w:numFmt w:val="bullet"/>
+      <w:lvlText w:val="o"/>
+      <w:lvlJc w:val="left"/>
+      <w:pPr>
+        <w:ind w:left="3240" w:hanging="360"/>
+      </w:pPr>
+      <w:rPr>
+        <w:rFonts w:ascii="Courier New" w:hAnsi="Courier New" w:cs="Courier New" w:hint="default"/>
+      </w:rPr>
+    </w:lvl>
+    <w:lvl w:ilvl="5" w:tplc="40090005" w:tentative="1">
+      <w:start w:val="1"/>
+      <w:numFmt w:val="bullet"/>
+      <w:lvlText w:val=""/>
+      <w:lvlJc w:val="left"/>
+      <w:pPr>
+        <w:ind w:left="3960" w:hanging="360"/>
+      </w:pPr>
+      <w:rPr>
+        <w:rFonts w:ascii="Wingdings" w:hAnsi="Wingdings" w:hint="default"/>
+      </w:rPr>
+    </w:lvl>
+    <w:lvl w:ilvl="6" w:tplc="40090001" w:tentative="1">
+      <w:start w:val="1"/>
+      <w:numFmt w:val="bullet"/>
+      <w:lvlText w:val=""/>
+      <w:lvlJc w:val="left"/>
+      <w:pPr>
+        <w:ind w:left="4680" w:hanging="360"/>
+      </w:pPr>
+      <w:rPr>
+        <w:rFonts w:ascii="Symbol" w:hAnsi="Symbol" w:hint="default"/>
+      </w:rPr>
+    </w:lvl>
+    <w:lvl w:ilvl="7" w:tplc="40090003" w:tentative="1">
+      <w:start w:val="1"/>
+      <w:numFmt w:val="bullet"/>
+      <w:lvlText w:val="o"/>
+      <w:lvlJc w:val="left"/>
+      <w:pPr>
+        <w:ind w:left="5400" w:hanging="360"/>
+      </w:pPr>
+      <w:rPr>
+        <w:rFonts w:ascii="Courier New" w:hAnsi="Courier New" w:cs="Courier New" w:hint="default"/>
+      </w:rPr>
+    </w:lvl>
+    <w:lvl w:ilvl="8" w:tplc="40090005" w:tentative="1">
+      <w:start w:val="1"/>
+      <w:numFmt w:val="bullet"/>
+      <w:lvlText w:val=""/>
+      <w:lvlJc w:val="left"/>
+      <w:pPr>
+        <w:ind w:left="6120" w:hanging="360"/>
+      </w:pPr>
+      <w:rPr>
+        <w:rFonts w:ascii="Wingdings" w:hAnsi="Wingdings" w:hint="default"/>
+      </w:rPr>
+    </w:lvl>
+  </w:abstractNum>
+  <w:abstractNum w:abstractNumId="4" w15:restartNumberingAfterBreak="0">
+    <w:nsid w:val="4F4D0664"/>
+    <w:multiLevelType w:val="hybridMultilevel"/>
+    <w:tmpl w:val="C332E3C6"/>
+    <w:lvl w:ilvl="0" w:tplc="40090001">
+      <w:start w:val="1"/>
+      <w:numFmt w:val="bullet"/>
+      <w:lvlText w:val=""/>
+      <w:lvlJc w:val="left"/>
+      <w:pPr>
+        <w:ind w:left="360" w:hanging="360"/>
+      </w:pPr>
+      <w:rPr>
+        <w:rFonts w:ascii="Symbol" w:hAnsi="Symbol" w:hint="default"/>
+      </w:rPr>
+    </w:lvl>
+    <w:lvl w:ilvl="1" w:tplc="40090003" w:tentative="1">
+      <w:start w:val="1"/>
+      <w:numFmt w:val="bullet"/>
+      <w:lvlText w:val="o"/>
+      <w:lvlJc w:val="left"/>
+      <w:pPr>
+        <w:ind w:left="1080" w:hanging="360"/>
+      </w:pPr>
+      <w:rPr>
+        <w:rFonts w:ascii="Courier New" w:hAnsi="Courier New" w:cs="Courier New" w:hint="default"/>
+      </w:rPr>
+    </w:lvl>
+    <w:lvl w:ilvl="2" w:tplc="40090005" w:tentative="1">
+      <w:start w:val="1"/>
+      <w:numFmt w:val="bullet"/>
+      <w:lvlText w:val=""/>
+      <w:lvlJc w:val="left"/>
+      <w:pPr>
+        <w:ind w:left="1800" w:hanging="360"/>
+      </w:pPr>
+      <w:rPr>
+        <w:rFonts w:ascii="Wingdings" w:hAnsi="Wingdings" w:hint="default"/>
+      </w:rPr>
+    </w:lvl>
+    <w:lvl w:ilvl="3" w:tplc="40090001" w:tentative="1">
+      <w:start w:val="1"/>
+      <w:numFmt w:val="bullet"/>
+      <w:lvlText w:val=""/>
+      <w:lvlJc w:val="left"/>
+      <w:pPr>
+        <w:ind w:left="2520" w:hanging="360"/>
+      </w:pPr>
+      <w:rPr>
+        <w:rFonts w:ascii="Symbol" w:hAnsi="Symbol" w:hint="default"/>
+      </w:rPr>
+    </w:lvl>
+    <w:lvl w:ilvl="4" w:tplc="40090003" w:tentative="1">
+      <w:start w:val="1"/>
+      <w:numFmt w:val="bullet"/>
+      <w:lvlText w:val="o"/>
+      <w:lvlJc w:val="left"/>
+      <w:pPr>
+        <w:ind w:left="3240" w:hanging="360"/>
+      </w:pPr>
+      <w:rPr>
+        <w:rFonts w:ascii="Courier New" w:hAnsi="Courier New" w:cs="Courier New" w:hint="default"/>
+      </w:rPr>
+    </w:lvl>
+    <w:lvl w:ilvl="5" w:tplc="40090005" w:tentative="1">
+      <w:start w:val="1"/>
+      <w:numFmt w:val="bullet"/>
+      <w:lvlText w:val=""/>
+      <w:lvlJc w:val="left"/>
+      <w:pPr>
+        <w:ind w:left="3960" w:hanging="360"/>
+      </w:pPr>
+      <w:rPr>
+        <w:rFonts w:ascii="Wingdings" w:hAnsi="Wingdings" w:hint="default"/>
+      </w:rPr>
+    </w:lvl>
+    <w:lvl w:ilvl="6" w:tplc="40090001" w:tentative="1">
+      <w:start w:val="1"/>
+      <w:numFmt w:val="bullet"/>
+      <w:lvlText w:val=""/>
+      <w:lvlJc w:val="left"/>
+      <w:pPr>
+        <w:ind w:left="4680" w:hanging="360"/>
+      </w:pPr>
+      <w:rPr>
+        <w:rFonts w:ascii="Symbol" w:hAnsi="Symbol" w:hint="default"/>
+      </w:rPr>
+    </w:lvl>
+    <w:lvl w:ilvl="7" w:tplc="40090003" w:tentative="1">
+      <w:start w:val="1"/>
+      <w:numFmt w:val="bullet"/>
+      <w:lvlText w:val="o"/>
+      <w:lvlJc w:val="left"/>
+      <w:pPr>
+        <w:ind w:left="5400" w:hanging="360"/>
+      </w:pPr>
+      <w:rPr>
+        <w:rFonts w:ascii="Courier New" w:hAnsi="Courier New" w:cs="Courier New" w:hint="default"/>
+      </w:rPr>
+    </w:lvl>
+    <w:lvl w:ilvl="8" w:tplc="40090005" w:tentative="1">
+      <w:start w:val="1"/>
+      <w:numFmt w:val="bullet"/>
+      <w:lvlText w:val=""/>
+      <w:lvlJc w:val="left"/>
+      <w:pPr>
+        <w:ind w:left="6120" w:hanging="360"/>
+      </w:pPr>
+      <w:rPr>
+        <w:rFonts w:ascii="Wingdings" w:hAnsi="Wingdings" w:hint="default"/>
+      </w:rPr>
+    </w:lvl>
+  </w:abstractNum>
   <w:num w:numId="1">
-    <w:abstractNumId w:val="1"/>
+    <w:abstractNumId w:val="2"/>
   </w:num>
   <w:num w:numId="2">
     <w:abstractNumId w:val="0"/>
+  </w:num>
+  <w:num w:numId="3">
+    <w:abstractNumId w:val="1"/>
+  </w:num>
+  <w:num w:numId="4">
+    <w:abstractNumId w:val="4"/>
+  </w:num>
+  <w:num w:numId="5">
+    <w:abstractNumId w:val="3"/>
   </w:num>
 </w:numbering>
 </file>
@@ -1146,6 +3722,50 @@
       <w:contextualSpacing/>
     </w:pPr>
   </w:style>
+  <w:style w:type="paragraph" w:styleId="Header">
+    <w:name w:val="header"/>
+    <w:basedOn w:val="Normal"/>
+    <w:link w:val="HeaderChar"/>
+    <w:uiPriority w:val="99"/>
+    <w:unhideWhenUsed/>
+    <w:rsid w:val="00D10BA9"/>
+    <w:pPr>
+      <w:tabs>
+        <w:tab w:val="center" w:pos="4513"/>
+        <w:tab w:val="right" w:pos="9026"/>
+      </w:tabs>
+      <w:spacing w:after="0" w:line="240" w:lineRule="auto"/>
+    </w:pPr>
+  </w:style>
+  <w:style w:type="character" w:customStyle="1" w:styleId="HeaderChar">
+    <w:name w:val="Header Char"/>
+    <w:basedOn w:val="DefaultParagraphFont"/>
+    <w:link w:val="Header"/>
+    <w:uiPriority w:val="99"/>
+    <w:rsid w:val="00D10BA9"/>
+  </w:style>
+  <w:style w:type="paragraph" w:styleId="Footer">
+    <w:name w:val="footer"/>
+    <w:basedOn w:val="Normal"/>
+    <w:link w:val="FooterChar"/>
+    <w:uiPriority w:val="99"/>
+    <w:unhideWhenUsed/>
+    <w:rsid w:val="00D10BA9"/>
+    <w:pPr>
+      <w:tabs>
+        <w:tab w:val="center" w:pos="4513"/>
+        <w:tab w:val="right" w:pos="9026"/>
+      </w:tabs>
+      <w:spacing w:after="0" w:line="240" w:lineRule="auto"/>
+    </w:pPr>
+  </w:style>
+  <w:style w:type="character" w:customStyle="1" w:styleId="FooterChar">
+    <w:name w:val="Footer Char"/>
+    <w:basedOn w:val="DefaultParagraphFont"/>
+    <w:link w:val="Footer"/>
+    <w:uiPriority w:val="99"/>
+    <w:rsid w:val="00D10BA9"/>
+  </w:style>
 </w:styles>
 </file>
 

</xml_diff>